<commit_message>
Moved old source to archive and updated source with latest development files that have been published to production
</commit_message>
<xml_diff>
--- a/AFFARS/ARCHIVE/5301.docx
+++ b/AFFARS/ARCHIVE/5301.docx
@@ -51,6 +51,54 @@
     </w:p>
     <w:p>
       <w:pPr>
+        <w:pStyle w:val="TOC1"/>
+        <w:tabs>
+          <w:tab w:val="right" w:leader="dot" w:pos="9350"/>
+        </w:tabs>
+        <w:rPr>
+          <w:rFonts w:asciiTheme="minorHAnsi" w:eastAsiaTheme="minorEastAsia" w:hAnsiTheme="minorHAnsi" w:cstheme="minorBidi"/>
+          <w:noProof/>
+          <w:sz w:val="22"/>
+          <w:szCs w:val="22"/>
+        </w:rPr>
+      </w:pPr>
+      <w:r>
+        <w:rPr>
+          <w:b/>
+          <w:sz w:val="28"/>
+          <w:szCs w:val="24"/>
+        </w:rPr>
+        <w:fldChar w:fldCharType="begin"/>
+      </w:r>
+      <w:r>
+        <w:rPr>
+          <w:b/>
+          <w:sz w:val="28"/>
+          <w:szCs w:val="24"/>
+        </w:rPr>
+        <w:instrText xml:space="preserve"> TOC \n \p " " \h \z \t "Heading 2,1,Heading 3,2,Heading 4,2,Normal_change,1" </w:instrText>
+      </w:r>
+      <w:r>
+        <w:rPr>
+          <w:b/>
+          <w:sz w:val="28"/>
+          <w:szCs w:val="24"/>
+        </w:rPr>
+        <w:fldChar w:fldCharType="separate"/>
+      </w:r>
+      <w:hyperlink w:anchor="_Toc45291365" w:history="1">
+        <w:r>
+          <w:rPr>
+            <w:rStyle w:val="Hyperlink"/>
+            <w:caps/>
+            <w:noProof/>
+          </w:rPr>
+          <w:t>SUBPART 5301.1 – PURPOSE, AUTHORITY, and ISSUANCE</w:t>
+        </w:r>
+      </w:hyperlink>
+    </w:p>
+    <w:p>
+      <w:pPr>
         <w:pStyle w:val="TOC2"/>
         <w:tabs>
           <w:tab w:val="right" w:leader="dot" w:pos="9350"/>
@@ -62,41 +110,19 @@
           <w:szCs w:val="22"/>
         </w:rPr>
       </w:pPr>
-      <w:r>
-        <w:rPr>
-          <w:sz w:val="28"/>
-          <w:szCs w:val="24"/>
-        </w:rPr>
-        <w:fldChar w:fldCharType="begin"/>
-      </w:r>
-      <w:r>
-        <w:rPr>
-          <w:sz w:val="28"/>
-          <w:szCs w:val="24"/>
-        </w:rPr>
-        <w:instrText xml:space="preserve"> TOC \o "2-4" \n \h \t "myStyle, yourStyle" </w:instrText>
-      </w:r>
-      <w:r>
-        <w:rPr>
-          <w:sz w:val="28"/>
-          <w:szCs w:val="24"/>
-        </w:rPr>
-        <w:fldChar w:fldCharType="separate"/>
-      </w:r>
-      <w:hyperlink w:anchor="_Toc40877483" w:history="1">
-        <w:r>
-          <w:rPr>
-            <w:rStyle w:val="Hyperlink"/>
-            <w:caps/>
+      <w:hyperlink w:anchor="_Toc45291366" w:history="1">
+        <w:r>
+          <w:rPr>
+            <w:rStyle w:val="Hyperlink"/>
             <w:noProof/>
           </w:rPr>
-          <w:t>SUBPART 5301.1 – PURPOSE, AUTHORITY, and ISSUANCE</w:t>
+          <w:t>5301.101   Purpose</w:t>
         </w:r>
       </w:hyperlink>
     </w:p>
     <w:p>
       <w:pPr>
-        <w:pStyle w:val="TOC3"/>
+        <w:pStyle w:val="TOC2"/>
         <w:tabs>
           <w:tab w:val="right" w:leader="dot" w:pos="9350"/>
         </w:tabs>
@@ -107,19 +133,19 @@
           <w:szCs w:val="22"/>
         </w:rPr>
       </w:pPr>
-      <w:hyperlink w:anchor="_Toc40877484" w:history="1">
+      <w:hyperlink w:anchor="_Toc45291367" w:history="1">
         <w:r>
           <w:rPr>
             <w:rStyle w:val="Hyperlink"/>
             <w:noProof/>
           </w:rPr>
-          <w:t>5301.101   Purpose</w:t>
+          <w:t>5301.105-1   Publication and Code Arrangement</w:t>
         </w:r>
       </w:hyperlink>
     </w:p>
     <w:p>
       <w:pPr>
-        <w:pStyle w:val="TOC3"/>
+        <w:pStyle w:val="TOC2"/>
         <w:tabs>
           <w:tab w:val="right" w:leader="dot" w:pos="9350"/>
         </w:tabs>
@@ -130,19 +156,19 @@
           <w:szCs w:val="22"/>
         </w:rPr>
       </w:pPr>
-      <w:hyperlink w:anchor="_Toc40877485" w:history="1">
+      <w:hyperlink w:anchor="_Toc45291368" w:history="1">
         <w:r>
           <w:rPr>
             <w:rStyle w:val="Hyperlink"/>
             <w:noProof/>
           </w:rPr>
-          <w:t>5301.105-1   Publication and Code Arrangement</w:t>
+          <w:t>5301.170   Peer Reviews</w:t>
         </w:r>
       </w:hyperlink>
     </w:p>
     <w:p>
       <w:pPr>
-        <w:pStyle w:val="TOC3"/>
+        <w:pStyle w:val="TOC1"/>
         <w:tabs>
           <w:tab w:val="right" w:leader="dot" w:pos="9350"/>
         </w:tabs>
@@ -153,13 +179,13 @@
           <w:szCs w:val="22"/>
         </w:rPr>
       </w:pPr>
-      <w:hyperlink w:anchor="_Toc40877486" w:history="1">
+      <w:hyperlink w:anchor="_Toc45291369" w:history="1">
         <w:r>
           <w:rPr>
             <w:rStyle w:val="Hyperlink"/>
             <w:noProof/>
           </w:rPr>
-          <w:t>5301.170   Peer Reviews</w:t>
+          <w:t>SUBPART 5301.2 – ADMINISTRATION</w:t>
         </w:r>
       </w:hyperlink>
     </w:p>
@@ -176,19 +202,19 @@
           <w:szCs w:val="22"/>
         </w:rPr>
       </w:pPr>
-      <w:hyperlink w:anchor="_Toc40877487" w:history="1">
+      <w:hyperlink w:anchor="_Toc45291370" w:history="1">
         <w:r>
           <w:rPr>
             <w:rStyle w:val="Hyperlink"/>
             <w:noProof/>
           </w:rPr>
-          <w:t>SUBPART 5301.2 – ADMINISTRATION</w:t>
+          <w:t>5301.201-1   The Two Councils</w:t>
         </w:r>
       </w:hyperlink>
     </w:p>
     <w:p>
       <w:pPr>
-        <w:pStyle w:val="TOC3"/>
+        <w:pStyle w:val="TOC2"/>
         <w:tabs>
           <w:tab w:val="right" w:leader="dot" w:pos="9350"/>
         </w:tabs>
@@ -199,19 +225,20 @@
           <w:szCs w:val="22"/>
         </w:rPr>
       </w:pPr>
-      <w:hyperlink w:anchor="_Toc40877488" w:history="1">
-        <w:r>
-          <w:rPr>
-            <w:rStyle w:val="Hyperlink"/>
+      <w:hyperlink w:anchor="_Toc45291371" w:history="1">
+        <w:r>
+          <w:rPr>
+            <w:rStyle w:val="Hyperlink"/>
+            <w:bCs/>
             <w:noProof/>
           </w:rPr>
-          <w:t>5301.201-1   The Two Councils</w:t>
+          <w:t>5301.201-90   Maintenance of the AFFARS</w:t>
         </w:r>
       </w:hyperlink>
     </w:p>
     <w:p>
       <w:pPr>
-        <w:pStyle w:val="TOC3"/>
+        <w:pStyle w:val="TOC1"/>
         <w:tabs>
           <w:tab w:val="right" w:leader="dot" w:pos="9350"/>
         </w:tabs>
@@ -222,14 +249,13 @@
           <w:szCs w:val="22"/>
         </w:rPr>
       </w:pPr>
-      <w:hyperlink w:anchor="_Toc40877489" w:history="1">
-        <w:r>
-          <w:rPr>
-            <w:rStyle w:val="Hyperlink"/>
-            <w:bCs/>
+      <w:hyperlink w:anchor="_Toc45291372" w:history="1">
+        <w:r>
+          <w:rPr>
+            <w:rStyle w:val="Hyperlink"/>
             <w:noProof/>
           </w:rPr>
-          <w:t>5301.201-90   Maintenance of the AFFARS</w:t>
+          <w:t>SUBPART 5301.3 – AGENCY ACQUISITION REGULATIONS</w:t>
         </w:r>
       </w:hyperlink>
     </w:p>
@@ -246,19 +272,19 @@
           <w:szCs w:val="22"/>
         </w:rPr>
       </w:pPr>
-      <w:hyperlink w:anchor="_Toc40877490" w:history="1">
+      <w:hyperlink w:anchor="_Toc45291373" w:history="1">
         <w:r>
           <w:rPr>
             <w:rStyle w:val="Hyperlink"/>
             <w:noProof/>
           </w:rPr>
-          <w:t>SUBPART 5301.3 – AGENCY ACQUISITION REGULATIONS</w:t>
+          <w:t>5301.301   Policy</w:t>
         </w:r>
       </w:hyperlink>
     </w:p>
     <w:p>
       <w:pPr>
-        <w:pStyle w:val="TOC3"/>
+        <w:pStyle w:val="TOC2"/>
         <w:tabs>
           <w:tab w:val="right" w:leader="dot" w:pos="9350"/>
         </w:tabs>
@@ -269,19 +295,19 @@
           <w:szCs w:val="22"/>
         </w:rPr>
       </w:pPr>
-      <w:hyperlink w:anchor="_Toc40877491" w:history="1">
+      <w:hyperlink w:anchor="_Toc45291374" w:history="1">
         <w:r>
           <w:rPr>
             <w:rStyle w:val="Hyperlink"/>
             <w:noProof/>
           </w:rPr>
-          <w:t>5301.301   Policy</w:t>
+          <w:t>5301.304   Agency Control and Compliance Procedures</w:t>
         </w:r>
       </w:hyperlink>
     </w:p>
     <w:p>
       <w:pPr>
-        <w:pStyle w:val="TOC3"/>
+        <w:pStyle w:val="TOC1"/>
         <w:tabs>
           <w:tab w:val="right" w:leader="dot" w:pos="9350"/>
         </w:tabs>
@@ -292,13 +318,13 @@
           <w:szCs w:val="22"/>
         </w:rPr>
       </w:pPr>
-      <w:hyperlink w:anchor="_Toc40877492" w:history="1">
+      <w:hyperlink w:anchor="_Toc45291375" w:history="1">
         <w:r>
           <w:rPr>
             <w:rStyle w:val="Hyperlink"/>
             <w:noProof/>
           </w:rPr>
-          <w:t>5301.304   Agency Control and Compliance Procedures</w:t>
+          <w:t>SUBPART 5301.4 – DEVIATIONS FROM THE FAR</w:t>
         </w:r>
       </w:hyperlink>
     </w:p>
@@ -315,19 +341,19 @@
           <w:szCs w:val="22"/>
         </w:rPr>
       </w:pPr>
-      <w:hyperlink w:anchor="_Toc40877493" w:history="1">
+      <w:hyperlink w:anchor="_Toc45291376" w:history="1">
         <w:r>
           <w:rPr>
             <w:rStyle w:val="Hyperlink"/>
             <w:noProof/>
           </w:rPr>
-          <w:t>SUBPART 5301.4 – DEVIATIONS FROM THE FAR</w:t>
+          <w:t>5301.402   Policy</w:t>
         </w:r>
       </w:hyperlink>
     </w:p>
     <w:p>
       <w:pPr>
-        <w:pStyle w:val="TOC3"/>
+        <w:pStyle w:val="TOC2"/>
         <w:tabs>
           <w:tab w:val="right" w:leader="dot" w:pos="9350"/>
         </w:tabs>
@@ -338,19 +364,20 @@
           <w:szCs w:val="22"/>
         </w:rPr>
       </w:pPr>
-      <w:hyperlink w:anchor="_Toc40877494" w:history="1">
-        <w:r>
-          <w:rPr>
-            <w:rStyle w:val="Hyperlink"/>
+      <w:hyperlink w:anchor="_Toc45291377" w:history="1">
+        <w:r>
+          <w:rPr>
+            <w:rStyle w:val="Hyperlink"/>
+            <w:bCs/>
             <w:noProof/>
           </w:rPr>
-          <w:t>5301.402   Policy</w:t>
+          <w:t>5301.403   Individual Deviations</w:t>
         </w:r>
       </w:hyperlink>
     </w:p>
     <w:p>
       <w:pPr>
-        <w:pStyle w:val="TOC3"/>
+        <w:pStyle w:val="TOC2"/>
         <w:tabs>
           <w:tab w:val="right" w:leader="dot" w:pos="9350"/>
         </w:tabs>
@@ -361,20 +388,20 @@
           <w:szCs w:val="22"/>
         </w:rPr>
       </w:pPr>
-      <w:hyperlink w:anchor="_Toc40877495" w:history="1">
+      <w:hyperlink w:anchor="_Toc45291378" w:history="1">
         <w:r>
           <w:rPr>
             <w:rStyle w:val="Hyperlink"/>
             <w:bCs/>
             <w:noProof/>
           </w:rPr>
-          <w:t>5301.403   Individual Deviations</w:t>
+          <w:t>5301.404   Class Deviations</w:t>
         </w:r>
       </w:hyperlink>
     </w:p>
     <w:p>
       <w:pPr>
-        <w:pStyle w:val="TOC3"/>
+        <w:pStyle w:val="TOC1"/>
         <w:tabs>
           <w:tab w:val="right" w:leader="dot" w:pos="9350"/>
         </w:tabs>
@@ -385,14 +412,14 @@
           <w:szCs w:val="22"/>
         </w:rPr>
       </w:pPr>
-      <w:hyperlink w:anchor="_Toc40877496" w:history="1">
+      <w:hyperlink w:anchor="_Toc45291379" w:history="1">
         <w:r>
           <w:rPr>
             <w:rStyle w:val="Hyperlink"/>
             <w:bCs/>
             <w:noProof/>
           </w:rPr>
-          <w:t>5301.404   Class Deviations</w:t>
+          <w:t>SUBPART 5301.6 – CAREER DEVELOPMENT, CONTRACTING AUTHORITY, AND RESPONSIBILITIES</w:t>
         </w:r>
       </w:hyperlink>
     </w:p>
@@ -409,20 +436,20 @@
           <w:szCs w:val="22"/>
         </w:rPr>
       </w:pPr>
-      <w:hyperlink w:anchor="_Toc40877497" w:history="1">
+      <w:hyperlink w:anchor="_Toc45291380" w:history="1">
         <w:r>
           <w:rPr>
             <w:rStyle w:val="Hyperlink"/>
             <w:bCs/>
             <w:noProof/>
           </w:rPr>
-          <w:t>SUBPART 5301.6 – CAREER DEVELOPMENT, CONTRACTING AUTHORITY, AND RESPONSIBILITIES</w:t>
+          <w:t>5301.601   General</w:t>
         </w:r>
       </w:hyperlink>
     </w:p>
     <w:p>
       <w:pPr>
-        <w:pStyle w:val="TOC3"/>
+        <w:pStyle w:val="TOC2"/>
         <w:tabs>
           <w:tab w:val="right" w:leader="dot" w:pos="9350"/>
         </w:tabs>
@@ -433,20 +460,20 @@
           <w:szCs w:val="22"/>
         </w:rPr>
       </w:pPr>
-      <w:hyperlink w:anchor="_Toc40877498" w:history="1">
+      <w:hyperlink w:anchor="_Toc45291381" w:history="1">
         <w:r>
           <w:rPr>
             <w:rStyle w:val="Hyperlink"/>
             <w:bCs/>
             <w:noProof/>
           </w:rPr>
-          <w:t>5301.601   General</w:t>
+          <w:t>5301.601-90   Head of Agency (HoA), Senior Procurement Executive (SPE), and Service Acquisition Executive (SAE) Responsibilities</w:t>
         </w:r>
       </w:hyperlink>
     </w:p>
     <w:p>
       <w:pPr>
-        <w:pStyle w:val="TOC3"/>
+        <w:pStyle w:val="TOC2"/>
         <w:tabs>
           <w:tab w:val="right" w:leader="dot" w:pos="9350"/>
         </w:tabs>
@@ -457,20 +484,20 @@
           <w:szCs w:val="22"/>
         </w:rPr>
       </w:pPr>
-      <w:hyperlink w:anchor="_Toc40877499" w:history="1">
+      <w:hyperlink w:anchor="_Toc45291382" w:history="1">
         <w:r>
           <w:rPr>
             <w:rStyle w:val="Hyperlink"/>
             <w:bCs/>
             <w:noProof/>
           </w:rPr>
-          <w:t>5301.601-90   Head of Agency (HoA), Senior Procurement Executive (SPE), and Service Acquisition Executive (SAE) Responsibilities</w:t>
+          <w:t>5301.601-91   Air Force Contracting Self-Inspection Program</w:t>
         </w:r>
       </w:hyperlink>
     </w:p>
     <w:p>
       <w:pPr>
-        <w:pStyle w:val="TOC3"/>
+        <w:pStyle w:val="TOC2"/>
         <w:tabs>
           <w:tab w:val="right" w:leader="dot" w:pos="9350"/>
         </w:tabs>
@@ -481,20 +508,19 @@
           <w:szCs w:val="22"/>
         </w:rPr>
       </w:pPr>
-      <w:hyperlink w:anchor="_Toc40877500" w:history="1">
-        <w:r>
-          <w:rPr>
-            <w:rStyle w:val="Hyperlink"/>
-            <w:bCs/>
+      <w:hyperlink w:anchor="_Toc45291383" w:history="1">
+        <w:r>
+          <w:rPr>
+            <w:rStyle w:val="Hyperlink"/>
             <w:noProof/>
           </w:rPr>
-          <w:t>5301.601-91   Air Force Contracting Self-Inspection Program</w:t>
+          <w:t>5301.602-1   Authority</w:t>
         </w:r>
       </w:hyperlink>
     </w:p>
     <w:p>
       <w:pPr>
-        <w:pStyle w:val="TOC3"/>
+        <w:pStyle w:val="TOC2"/>
         <w:tabs>
           <w:tab w:val="right" w:leader="dot" w:pos="9350"/>
         </w:tabs>
@@ -505,19 +531,19 @@
           <w:szCs w:val="22"/>
         </w:rPr>
       </w:pPr>
-      <w:hyperlink w:anchor="_Toc40877501" w:history="1">
+      <w:hyperlink w:anchor="_Toc45291384" w:history="1">
         <w:r>
           <w:rPr>
             <w:rStyle w:val="Hyperlink"/>
             <w:noProof/>
           </w:rPr>
-          <w:t>5301.602-1   Authority</w:t>
+          <w:t>5301.602-2   Responsibilities</w:t>
         </w:r>
       </w:hyperlink>
     </w:p>
     <w:p>
       <w:pPr>
-        <w:pStyle w:val="TOC3"/>
+        <w:pStyle w:val="TOC2"/>
         <w:tabs>
           <w:tab w:val="right" w:leader="dot" w:pos="9350"/>
         </w:tabs>
@@ -528,19 +554,19 @@
           <w:szCs w:val="22"/>
         </w:rPr>
       </w:pPr>
-      <w:hyperlink w:anchor="_Toc40877502" w:history="1">
+      <w:hyperlink w:anchor="_Toc45291385" w:history="1">
         <w:r>
           <w:rPr>
             <w:rStyle w:val="Hyperlink"/>
             <w:noProof/>
           </w:rPr>
-          <w:t>5301.602-2   Responsibilities</w:t>
+          <w:t>5301.602-3   Ratification of Unauthorized Commitments</w:t>
         </w:r>
       </w:hyperlink>
     </w:p>
     <w:p>
       <w:pPr>
-        <w:pStyle w:val="TOC3"/>
+        <w:pStyle w:val="TOC2"/>
         <w:tabs>
           <w:tab w:val="right" w:leader="dot" w:pos="9350"/>
         </w:tabs>
@@ -551,19 +577,19 @@
           <w:szCs w:val="22"/>
         </w:rPr>
       </w:pPr>
-      <w:hyperlink w:anchor="_Toc40877503" w:history="1">
+      <w:hyperlink w:anchor="_Toc45291386" w:history="1">
         <w:r>
           <w:rPr>
             <w:rStyle w:val="Hyperlink"/>
             <w:noProof/>
           </w:rPr>
-          <w:t>5301.602-3   Ratification of Unauthorized Commitments</w:t>
+          <w:t>5301.603-1   General</w:t>
         </w:r>
       </w:hyperlink>
     </w:p>
     <w:p>
       <w:pPr>
-        <w:pStyle w:val="TOC3"/>
+        <w:pStyle w:val="TOC2"/>
         <w:tabs>
           <w:tab w:val="right" w:leader="dot" w:pos="9350"/>
         </w:tabs>
@@ -574,19 +600,19 @@
           <w:szCs w:val="22"/>
         </w:rPr>
       </w:pPr>
-      <w:hyperlink w:anchor="_Toc40877504" w:history="1">
+      <w:hyperlink w:anchor="_Toc45291387" w:history="1">
         <w:r>
           <w:rPr>
             <w:rStyle w:val="Hyperlink"/>
             <w:noProof/>
           </w:rPr>
-          <w:t>5301.603-1   General</w:t>
+          <w:t>5301.603-2-90   Selection</w:t>
         </w:r>
       </w:hyperlink>
     </w:p>
     <w:p>
       <w:pPr>
-        <w:pStyle w:val="TOC3"/>
+        <w:pStyle w:val="TOC2"/>
         <w:tabs>
           <w:tab w:val="right" w:leader="dot" w:pos="9350"/>
         </w:tabs>
@@ -597,19 +623,20 @@
           <w:szCs w:val="22"/>
         </w:rPr>
       </w:pPr>
-      <w:hyperlink w:anchor="_Toc40877505" w:history="1">
-        <w:r>
-          <w:rPr>
-            <w:rStyle w:val="Hyperlink"/>
+      <w:hyperlink w:anchor="_Toc45291388" w:history="1">
+        <w:r>
+          <w:rPr>
+            <w:rStyle w:val="Hyperlink"/>
+            <w:bCs/>
             <w:noProof/>
           </w:rPr>
-          <w:t>5301.603-2-90   Selection</w:t>
+          <w:t>5301.603-3   Appointment</w:t>
         </w:r>
       </w:hyperlink>
     </w:p>
     <w:p>
       <w:pPr>
-        <w:pStyle w:val="TOC3"/>
+        <w:pStyle w:val="TOC2"/>
         <w:tabs>
           <w:tab w:val="right" w:leader="dot" w:pos="9350"/>
         </w:tabs>
@@ -620,20 +647,19 @@
           <w:szCs w:val="22"/>
         </w:rPr>
       </w:pPr>
-      <w:hyperlink w:anchor="_Toc40877506" w:history="1">
-        <w:r>
-          <w:rPr>
-            <w:rStyle w:val="Hyperlink"/>
-            <w:bCs/>
+      <w:hyperlink w:anchor="_Toc45291389" w:history="1">
+        <w:r>
+          <w:rPr>
+            <w:rStyle w:val="Hyperlink"/>
             <w:noProof/>
           </w:rPr>
-          <w:t>5301.603-3   Appointment</w:t>
+          <w:t>5301.670   Appointment of Property Administrators and Plant Clearance Officers</w:t>
         </w:r>
       </w:hyperlink>
     </w:p>
     <w:p>
       <w:pPr>
-        <w:pStyle w:val="TOC3"/>
+        <w:pStyle w:val="TOC1"/>
         <w:tabs>
           <w:tab w:val="right" w:leader="dot" w:pos="9350"/>
         </w:tabs>
@@ -644,13 +670,14 @@
           <w:szCs w:val="22"/>
         </w:rPr>
       </w:pPr>
-      <w:hyperlink w:anchor="_Toc40877507" w:history="1">
-        <w:r>
-          <w:rPr>
-            <w:rStyle w:val="Hyperlink"/>
+      <w:hyperlink w:anchor="_Toc45291390" w:history="1">
+        <w:r>
+          <w:rPr>
+            <w:rStyle w:val="Hyperlink"/>
+            <w:bCs/>
             <w:noProof/>
           </w:rPr>
-          <w:t>5301.670   Appointment of Property Administrators and Plant Clearance Officers</w:t>
+          <w:t>SUBPART 5301.7 – DETERMINATIONS AND FINDINGS</w:t>
         </w:r>
       </w:hyperlink>
     </w:p>
@@ -667,20 +694,19 @@
           <w:szCs w:val="22"/>
         </w:rPr>
       </w:pPr>
-      <w:hyperlink w:anchor="_Toc40877508" w:history="1">
-        <w:r>
-          <w:rPr>
-            <w:rStyle w:val="Hyperlink"/>
-            <w:bCs/>
+      <w:hyperlink w:anchor="_Toc45291391" w:history="1">
+        <w:r>
+          <w:rPr>
+            <w:rStyle w:val="Hyperlink"/>
             <w:noProof/>
           </w:rPr>
-          <w:t>SUBPART 5301.7 – DETERMINATIONS AND FINDINGS</w:t>
+          <w:t>5301.707   Signatory Authority</w:t>
         </w:r>
       </w:hyperlink>
     </w:p>
     <w:p>
       <w:pPr>
-        <w:pStyle w:val="TOC3"/>
+        <w:pStyle w:val="TOC1"/>
         <w:tabs>
           <w:tab w:val="right" w:leader="dot" w:pos="9350"/>
         </w:tabs>
@@ -691,13 +717,13 @@
           <w:szCs w:val="22"/>
         </w:rPr>
       </w:pPr>
-      <w:hyperlink w:anchor="_Toc40877509" w:history="1">
+      <w:hyperlink w:anchor="_Toc45291392" w:history="1">
         <w:r>
           <w:rPr>
             <w:rStyle w:val="Hyperlink"/>
             <w:noProof/>
           </w:rPr>
-          <w:t>5301.707   Signatory Authority</w:t>
+          <w:t>SUBPART 5301.90 – CLEARANCE</w:t>
         </w:r>
       </w:hyperlink>
     </w:p>
@@ -714,19 +740,19 @@
           <w:szCs w:val="22"/>
         </w:rPr>
       </w:pPr>
-      <w:hyperlink w:anchor="_Toc40877510" w:history="1">
+      <w:hyperlink w:anchor="_Toc45291393" w:history="1">
         <w:r>
           <w:rPr>
             <w:rStyle w:val="Hyperlink"/>
             <w:noProof/>
           </w:rPr>
-          <w:t>SUBPART 5301.90 – CLEARANCE</w:t>
+          <w:t>5301.9000   Scope and Definitions</w:t>
         </w:r>
       </w:hyperlink>
     </w:p>
     <w:p>
       <w:pPr>
-        <w:pStyle w:val="TOC3"/>
+        <w:pStyle w:val="TOC2"/>
         <w:tabs>
           <w:tab w:val="right" w:leader="dot" w:pos="9350"/>
         </w:tabs>
@@ -737,19 +763,19 @@
           <w:szCs w:val="22"/>
         </w:rPr>
       </w:pPr>
-      <w:hyperlink w:anchor="_Toc40877511" w:history="1">
+      <w:hyperlink w:anchor="_Toc45291394" w:history="1">
         <w:r>
           <w:rPr>
             <w:rStyle w:val="Hyperlink"/>
             <w:noProof/>
           </w:rPr>
-          <w:t>5301.9000   Scope and Definitions</w:t>
+          <w:t>5301.9001   Policy, Thresholds, and Approvals</w:t>
         </w:r>
       </w:hyperlink>
     </w:p>
     <w:p>
       <w:pPr>
-        <w:pStyle w:val="TOC3"/>
+        <w:pStyle w:val="TOC1"/>
         <w:tabs>
           <w:tab w:val="right" w:leader="dot" w:pos="9350"/>
         </w:tabs>
@@ -760,13 +786,14 @@
           <w:szCs w:val="22"/>
         </w:rPr>
       </w:pPr>
-      <w:hyperlink w:anchor="_Toc40877512" w:history="1">
-        <w:r>
-          <w:rPr>
-            <w:rStyle w:val="Hyperlink"/>
+      <w:hyperlink w:anchor="_Toc45291395" w:history="1">
+        <w:r>
+          <w:rPr>
+            <w:rStyle w:val="Hyperlink"/>
+            <w:bCs/>
             <w:noProof/>
           </w:rPr>
-          <w:t>5301.9001   Policy, Thresholds, and Approvals</w:t>
+          <w:t>SUBPART 5301.91 – OMBUDSMAN PROGRAM</w:t>
         </w:r>
       </w:hyperlink>
     </w:p>
@@ -783,20 +810,20 @@
           <w:szCs w:val="22"/>
         </w:rPr>
       </w:pPr>
-      <w:hyperlink w:anchor="_Toc40877513" w:history="1">
+      <w:hyperlink w:anchor="_Toc45291396" w:history="1">
         <w:r>
           <w:rPr>
             <w:rStyle w:val="Hyperlink"/>
             <w:bCs/>
             <w:noProof/>
           </w:rPr>
-          <w:t>SUBPART 5301.91 – OMBUDSMAN PROGRAM</w:t>
+          <w:t>5301.9101   Purpose</w:t>
         </w:r>
       </w:hyperlink>
     </w:p>
     <w:p>
       <w:pPr>
-        <w:pStyle w:val="TOC3"/>
+        <w:pStyle w:val="TOC2"/>
         <w:tabs>
           <w:tab w:val="right" w:leader="dot" w:pos="9350"/>
         </w:tabs>
@@ -807,20 +834,20 @@
           <w:szCs w:val="22"/>
         </w:rPr>
       </w:pPr>
-      <w:hyperlink w:anchor="_Toc40877514" w:history="1">
+      <w:hyperlink w:anchor="_Toc45291397" w:history="1">
         <w:r>
           <w:rPr>
             <w:rStyle w:val="Hyperlink"/>
             <w:bCs/>
             <w:noProof/>
           </w:rPr>
-          <w:t>5301.9101   Purpose</w:t>
+          <w:t>5301.9102   Policy</w:t>
         </w:r>
       </w:hyperlink>
     </w:p>
     <w:p>
       <w:pPr>
-        <w:pStyle w:val="TOC3"/>
+        <w:pStyle w:val="TOC2"/>
         <w:tabs>
           <w:tab w:val="right" w:leader="dot" w:pos="9350"/>
         </w:tabs>
@@ -831,37 +858,13 @@
           <w:szCs w:val="22"/>
         </w:rPr>
       </w:pPr>
-      <w:hyperlink w:anchor="_Toc40877515" w:history="1">
+      <w:hyperlink w:anchor="_Toc45291398" w:history="1">
         <w:r>
           <w:rPr>
             <w:rStyle w:val="Hyperlink"/>
             <w:bCs/>
             <w:noProof/>
           </w:rPr>
-          <w:t>5301.9102   Policy</w:t>
-        </w:r>
-      </w:hyperlink>
-    </w:p>
-    <w:p>
-      <w:pPr>
-        <w:pStyle w:val="TOC3"/>
-        <w:tabs>
-          <w:tab w:val="right" w:leader="dot" w:pos="9350"/>
-        </w:tabs>
-        <w:rPr>
-          <w:rFonts w:asciiTheme="minorHAnsi" w:eastAsiaTheme="minorEastAsia" w:hAnsiTheme="minorHAnsi" w:cstheme="minorBidi"/>
-          <w:noProof/>
-          <w:sz w:val="22"/>
-          <w:szCs w:val="22"/>
-        </w:rPr>
-      </w:pPr>
-      <w:hyperlink w:anchor="_Toc40877516" w:history="1">
-        <w:r>
-          <w:rPr>
-            <w:rStyle w:val="Hyperlink"/>
-            <w:bCs/>
-            <w:noProof/>
-          </w:rPr>
           <w:t>5301.9103   Solicitation Provision and Contract Clause</w:t>
         </w:r>
       </w:hyperlink>
@@ -878,6 +881,7 @@
       </w:pPr>
       <w:r>
         <w:rPr>
+          <w:b w:val="0"/>
           <w:color w:val="auto"/>
           <w:sz w:val="28"/>
           <w:szCs w:val="24"/>
@@ -957,6 +961,12 @@
         <w:rPr>
           <w:color w:val="000000"/>
         </w:rPr>
+        <w:t xml:space="preserve"> Policy Memos</w:t>
+      </w:r>
+      <w:r>
+        <w:rPr>
+          <w:color w:val="000000"/>
+        </w:rPr>
         <w:t xml:space="preserve"> </w:t>
       </w:r>
       <w:hyperlink r:id="rId11" w:history="1">
@@ -964,7 +974,7 @@
           <w:rPr>
             <w:rStyle w:val="Hyperlink"/>
           </w:rPr>
-          <w:t>CPM 19-C-11</w:t>
+          <w:t>19-C-11</w:t>
         </w:r>
       </w:hyperlink>
       <w:r>
@@ -978,7 +988,7 @@
           <w:rPr>
             <w:rStyle w:val="Hyperlink"/>
           </w:rPr>
-          <w:t>CPM 19-C-12</w:t>
+          <w:t>19-C-12</w:t>
         </w:r>
       </w:hyperlink>
       <w:r>
@@ -992,7 +1002,7 @@
           <w:rPr>
             <w:rStyle w:val="Hyperlink"/>
           </w:rPr>
-          <w:t>CPM 20-C-02</w:t>
+          <w:t>20-C-02</w:t>
         </w:r>
       </w:hyperlink>
       <w:r>
@@ -1006,15 +1016,69 @@
           <w:rPr>
             <w:rStyle w:val="Hyperlink"/>
           </w:rPr>
-          <w:t>CPM 20-C-06</w:t>
+          <w:t>20-C-06</w:t>
         </w:r>
       </w:hyperlink>
       <w:r>
         <w:rPr>
           <w:color w:val="000000"/>
         </w:rPr>
+        <w:t xml:space="preserve">, </w:t>
+      </w:r>
+      <w:hyperlink r:id="rId15" w:history="1">
+        <w:r>
+          <w:rPr>
+            <w:rStyle w:val="Hyperlink"/>
+          </w:rPr>
+          <w:t>20-C-09</w:t>
+        </w:r>
+      </w:hyperlink>
+      <w:r>
+        <w:rPr>
+          <w:color w:val="000000"/>
+        </w:rPr>
+        <w:t xml:space="preserve">, </w:t>
+      </w:r>
+      <w:hyperlink r:id="rId16" w:history="1">
+        <w:r>
+          <w:rPr>
+            <w:rStyle w:val="Hyperlink"/>
+          </w:rPr>
+          <w:t>20-C-10</w:t>
+        </w:r>
+      </w:hyperlink>
+      <w:r>
+        <w:rPr>
+          <w:color w:val="000000"/>
+        </w:rPr>
+        <w:t xml:space="preserve">, </w:t>
+      </w:r>
+      <w:r>
+        <w:rPr>
+          <w:color w:val="000000"/>
+        </w:rPr>
+        <w:t xml:space="preserve">and </w:t>
+      </w:r>
+      <w:hyperlink r:id="rId17" w:history="1">
+        <w:r>
+          <w:rPr>
+            <w:rStyle w:val="Hyperlink"/>
+          </w:rPr>
+          <w:t>20-C-13</w:t>
+        </w:r>
+      </w:hyperlink>
+      <w:r>
+        <w:rPr>
+          <w:color w:val="000000"/>
+        </w:rPr>
         <w:t>.</w:t>
       </w:r>
+      <w:r>
+        <w:rPr>
+          <w:szCs w:val="24"/>
+        </w:rPr>
+        <w:t xml:space="preserve"> </w:t>
+      </w:r>
     </w:p>
     <w:p>
       <w:pPr>
@@ -1041,107 +1105,55 @@
         </w:rPr>
         <w:t xml:space="preserve"> </w:t>
       </w:r>
-      <w:hyperlink r:id="rId15" w:history="1">
+      <w:hyperlink r:id="rId18" w:history="1">
         <w:r>
           <w:rPr>
             <w:rStyle w:val="Hyperlink"/>
             <w:szCs w:val="24"/>
           </w:rPr>
-          <w:t>2018-U0001</w:t>
-        </w:r>
+          <w:t>2018-U0001 (18-C-07)</w:t>
+        </w:r>
+      </w:hyperlink>
+      <w:r>
+        <w:rPr>
+          <w:szCs w:val="24"/>
+        </w:rPr>
+        <w:t>,</w:t>
+      </w:r>
+      <w:r>
+        <w:rPr>
+          <w:szCs w:val="24"/>
+        </w:rPr>
+        <w:t xml:space="preserve"> </w:t>
+      </w:r>
+      <w:hyperlink r:id="rId19" w:history="1">
+        <w:r>
+          <w:rPr>
+            <w:rStyle w:val="Hyperlink"/>
+          </w:rPr>
+          <w:t>2019-U0001 (19-C-01)</w:t>
+        </w:r>
+      </w:hyperlink>
+      <w:r>
+        <w:rPr>
+          <w:rStyle w:val="Hyperlink"/>
+          <w:szCs w:val="24"/>
+        </w:rPr>
+        <w:t>,</w:t>
+      </w:r>
+      <w:r>
+        <w:rPr>
+          <w:szCs w:val="24"/>
+        </w:rPr>
+        <w:t xml:space="preserve"> and </w:t>
+      </w:r>
+      <w:hyperlink r:id="rId20" w:history="1">
         <w:r>
           <w:rPr>
             <w:rStyle w:val="Hyperlink"/>
             <w:szCs w:val="24"/>
           </w:rPr>
-          <w:t xml:space="preserve"> </w:t>
-        </w:r>
-        <w:r>
-          <w:rPr>
-            <w:rStyle w:val="Hyperlink"/>
-            <w:szCs w:val="24"/>
-          </w:rPr>
-          <w:t>(CPM 18-C-07)</w:t>
-        </w:r>
-      </w:hyperlink>
-      <w:r>
-        <w:rPr>
-          <w:szCs w:val="24"/>
-        </w:rPr>
-        <w:t>,</w:t>
-      </w:r>
-      <w:r>
-        <w:rPr>
-          <w:szCs w:val="24"/>
-        </w:rPr>
-        <w:t xml:space="preserve"> </w:t>
-      </w:r>
-      <w:hyperlink r:id="rId16" w:history="1">
-        <w:r>
-          <w:rPr>
-            <w:rStyle w:val="Hyperlink"/>
-          </w:rPr>
-          <w:t>201</w:t>
-        </w:r>
-        <w:r>
-          <w:rPr>
-            <w:rStyle w:val="Hyperlink"/>
-          </w:rPr>
-          <w:t>9-</w:t>
-        </w:r>
-        <w:r>
-          <w:rPr>
-            <w:rStyle w:val="Hyperlink"/>
-          </w:rPr>
-          <w:t>U0001</w:t>
-        </w:r>
-        <w:r>
-          <w:rPr>
-            <w:rStyle w:val="Hyperlink"/>
-          </w:rPr>
-          <w:t xml:space="preserve"> </w:t>
-        </w:r>
-        <w:r>
-          <w:rPr>
-            <w:rStyle w:val="Hyperlink"/>
-            <w:szCs w:val="24"/>
-          </w:rPr>
-          <w:t xml:space="preserve">(CPM </w:t>
-        </w:r>
-        <w:r>
-          <w:rPr>
-            <w:rStyle w:val="Hyperlink"/>
-          </w:rPr>
-          <w:t>19-C-01)</w:t>
-        </w:r>
-      </w:hyperlink>
-      <w:r>
-        <w:rPr>
-          <w:rStyle w:val="Hyperlink"/>
-          <w:szCs w:val="24"/>
-        </w:rPr>
-        <w:t>,</w:t>
-      </w:r>
-      <w:r>
-        <w:rPr>
-          <w:szCs w:val="24"/>
-        </w:rPr>
-        <w:t xml:space="preserve"> and </w:t>
-      </w:r>
-      <w:hyperlink r:id="rId17" w:history="1">
-        <w:r>
-          <w:rPr>
-            <w:rStyle w:val="Hyperlink"/>
-            <w:szCs w:val="24"/>
-          </w:rPr>
-          <w:t>Individual Deviation 2019-U0002</w:t>
-        </w:r>
-        <w:r>
-          <w:rPr>
-            <w:rStyle w:val="Hyperlink"/>
-            <w:szCs w:val="24"/>
-          </w:rPr>
-          <w:t xml:space="preserve"> (CPM 19-C-06)</w:t>
+          <w:t>Individual Deviation 2019-U0002 (19-C-06)</w:t>
         </w:r>
       </w:hyperlink>
       <w:r>
@@ -1158,7 +1170,7 @@
         <w:keepLines w:val="0"/>
       </w:pPr>
       <w:bookmarkStart w:id="4" w:name="_Toc351646711"/>
-      <w:bookmarkStart w:id="5" w:name="_Toc40877483"/>
+      <w:bookmarkStart w:id="5" w:name="_Toc45291365"/>
       <w:bookmarkEnd w:id="0"/>
       <w:bookmarkEnd w:id="1"/>
       <w:bookmarkEnd w:id="2"/>
@@ -1191,7 +1203,7 @@
         <w:keepLines w:val="0"/>
       </w:pPr>
       <w:bookmarkStart w:id="6" w:name="_Toc351646712"/>
-      <w:bookmarkStart w:id="7" w:name="_Toc40877484"/>
+      <w:bookmarkStart w:id="7" w:name="_Toc45291366"/>
       <w:r>
         <w:t xml:space="preserve">5301.101 </w:t>
       </w:r>
@@ -1263,7 +1275,7 @@
         </w:rPr>
         <w:t xml:space="preserve">See </w:t>
       </w:r>
-      <w:hyperlink r:id="rId18" w:history="1">
+      <w:hyperlink r:id="rId21" w:history="1">
         <w:r>
           <w:rPr>
             <w:rStyle w:val="Hyperlink"/>
@@ -1299,7 +1311,7 @@
         <w:keepNext w:val="0"/>
         <w:keepLines w:val="0"/>
       </w:pPr>
-      <w:bookmarkStart w:id="9" w:name="_Toc40877485"/>
+      <w:bookmarkStart w:id="9" w:name="_Toc45291367"/>
       <w:bookmarkEnd w:id="8"/>
       <w:r>
         <w:t xml:space="preserve">5301.105-1 </w:t>
@@ -1346,7 +1358,7 @@
       <w:r>
         <w:t xml:space="preserve">The AFFARS is published on </w:t>
       </w:r>
-      <w:hyperlink r:id="rId19" w:history="1">
+      <w:hyperlink r:id="rId22" w:history="1">
         <w:r>
           <w:rPr>
             <w:rStyle w:val="Hyperlink"/>
@@ -1370,7 +1382,7 @@
         </w:rPr>
         <w:t xml:space="preserve">See </w:t>
       </w:r>
-      <w:hyperlink r:id="rId20" w:history="1">
+      <w:hyperlink r:id="rId23" w:history="1">
         <w:r>
           <w:rPr>
             <w:rStyle w:val="Hyperlink"/>
@@ -1394,7 +1406,7 @@
         <w:keepNext w:val="0"/>
         <w:keepLines w:val="0"/>
       </w:pPr>
-      <w:bookmarkStart w:id="12" w:name="_Toc40877486"/>
+      <w:bookmarkStart w:id="12" w:name="_Toc45291368"/>
       <w:r>
         <w:t>5301.170</w:t>
       </w:r>
@@ -1475,12 +1487,18 @@
         </w:rPr>
         <w:t>lass Deviation 2019-U0001 (</w:t>
       </w:r>
-      <w:hyperlink r:id="rId21" w:history="1">
-        <w:r>
-          <w:rPr>
-            <w:rStyle w:val="Hyperlink"/>
-          </w:rPr>
-          <w:t>CPM 19-C-01</w:t>
+      <w:r>
+        <w:rPr>
+          <w:color w:val="000000"/>
+        </w:rPr>
+        <w:t xml:space="preserve">Policy Memo </w:t>
+      </w:r>
+      <w:hyperlink r:id="rId24" w:history="1">
+        <w:r>
+          <w:rPr>
+            <w:rStyle w:val="Hyperlink"/>
+          </w:rPr>
+          <w:t>19-C-01</w:t>
         </w:r>
       </w:hyperlink>
       <w:r>
@@ -1517,7 +1535,7 @@
       <w:r>
         <w:t xml:space="preserve"> See </w:t>
       </w:r>
-      <w:hyperlink r:id="rId22" w:history="1">
+      <w:hyperlink r:id="rId25" w:history="1">
         <w:r>
           <w:rPr>
             <w:rStyle w:val="Hyperlink"/>
@@ -1573,7 +1591,7 @@
       <w:r>
         <w:t xml:space="preserve">   [See </w:t>
       </w:r>
-      <w:hyperlink r:id="rId23" w:anchor="zoom=100%" w:history="1">
+      <w:hyperlink r:id="rId26" w:anchor="zoom=100%" w:history="1">
         <w:r>
           <w:rPr>
             <w:rStyle w:val="Hyperlink"/>
@@ -1674,7 +1692,7 @@
       <w:r>
         <w:t xml:space="preserve"> must ensure the rolling forecast data is current in the </w:t>
       </w:r>
-      <w:hyperlink r:id="rId24" w:history="1">
+      <w:hyperlink r:id="rId27" w:history="1">
         <w:r>
           <w:rPr>
             <w:rStyle w:val="Hyperlink"/>
@@ -1862,7 +1880,7 @@
       <w:r>
         <w:t xml:space="preserve">y complying with the applicable reviews in </w:t>
       </w:r>
-      <w:hyperlink r:id="rId25" w:history="1">
+      <w:hyperlink r:id="rId28" w:history="1">
         <w:r>
           <w:rPr>
             <w:rStyle w:val="Hyperlink"/>
@@ -1890,7 +1908,7 @@
       <w:r>
         <w:t xml:space="preserve">See </w:t>
       </w:r>
-      <w:hyperlink r:id="rId26" w:history="1">
+      <w:hyperlink r:id="rId29" w:history="1">
         <w:r>
           <w:rPr>
             <w:rStyle w:val="Hyperlink"/>
@@ -1912,7 +1930,7 @@
       <w:r>
         <w:t xml:space="preserve">See </w:t>
       </w:r>
-      <w:hyperlink r:id="rId27" w:history="1">
+      <w:hyperlink r:id="rId30" w:history="1">
         <w:r>
           <w:rPr>
             <w:rStyle w:val="Hyperlink"/>
@@ -1928,7 +1946,7 @@
       <w:r>
         <w:t xml:space="preserve">See </w:t>
       </w:r>
-      <w:hyperlink r:id="rId28" w:history="1">
+      <w:hyperlink r:id="rId31" w:history="1">
         <w:r>
           <w:rPr>
             <w:rStyle w:val="Hyperlink"/>
@@ -1944,7 +1962,7 @@
       <w:r>
         <w:t xml:space="preserve">See </w:t>
       </w:r>
-      <w:hyperlink r:id="rId29" w:history="1">
+      <w:hyperlink r:id="rId32" w:history="1">
         <w:r>
           <w:rPr>
             <w:rStyle w:val="Hyperlink"/>
@@ -1977,9 +1995,10 @@
       </w:pPr>
       <w:bookmarkStart w:id="13" w:name="_Toc351646714"/>
       <w:r>
+        <w:lastRenderedPageBreak/>
         <w:t xml:space="preserve">See </w:t>
       </w:r>
-      <w:hyperlink r:id="rId30" w:history="1">
+      <w:hyperlink r:id="rId33" w:history="1">
         <w:r>
           <w:rPr>
             <w:rStyle w:val="Hyperlink"/>
@@ -1997,9 +2016,8 @@
         <w:keepNext w:val="0"/>
         <w:keepLines w:val="0"/>
       </w:pPr>
-      <w:bookmarkStart w:id="14" w:name="_Toc40877487"/>
-      <w:r>
-        <w:lastRenderedPageBreak/>
+      <w:bookmarkStart w:id="14" w:name="_Toc45291369"/>
+      <w:r>
         <w:t>SUBPART 5301.2 – A</w:t>
       </w:r>
       <w:r>
@@ -2015,7 +2033,7 @@
         <w:keepLines w:val="0"/>
       </w:pPr>
       <w:bookmarkStart w:id="15" w:name="_Toc351646716"/>
-      <w:bookmarkStart w:id="16" w:name="_Toc40877488"/>
+      <w:bookmarkStart w:id="16" w:name="_Toc45291370"/>
       <w:r>
         <w:t xml:space="preserve">5301.201-1 </w:t>
       </w:r>
@@ -2074,7 +2092,7 @@
       <w:r>
         <w:t xml:space="preserve">to </w:t>
       </w:r>
-      <w:hyperlink r:id="rId31" w:history="1">
+      <w:hyperlink r:id="rId34" w:history="1">
         <w:r>
           <w:rPr>
             <w:rStyle w:val="Hyperlink"/>
@@ -2104,7 +2122,7 @@
           <w:bCs/>
         </w:rPr>
       </w:pPr>
-      <w:bookmarkStart w:id="17" w:name="_Toc40877489"/>
+      <w:bookmarkStart w:id="17" w:name="_Toc45291371"/>
       <w:r>
         <w:rPr>
           <w:bCs/>
@@ -2134,7 +2152,7 @@
       <w:r>
         <w:t xml:space="preserve">See </w:t>
       </w:r>
-      <w:hyperlink r:id="rId32" w:history="1">
+      <w:hyperlink r:id="rId35" w:history="1">
         <w:r>
           <w:rPr>
             <w:rStyle w:val="Hyperlink"/>
@@ -2153,7 +2171,7 @@
         <w:keepNext w:val="0"/>
         <w:keepLines w:val="0"/>
       </w:pPr>
-      <w:bookmarkStart w:id="19" w:name="_Toc40877490"/>
+      <w:bookmarkStart w:id="19" w:name="_Toc45291372"/>
       <w:r>
         <w:t>SUBPART 5301.3 – A</w:t>
       </w:r>
@@ -2170,7 +2188,7 @@
         <w:keepNext w:val="0"/>
         <w:keepLines w:val="0"/>
       </w:pPr>
-      <w:bookmarkStart w:id="21" w:name="_Toc40877491"/>
+      <w:bookmarkStart w:id="21" w:name="_Toc45291373"/>
       <w:r>
         <w:t xml:space="preserve">5301.301  </w:t>
       </w:r>
@@ -2228,7 +2246,7 @@
         <w:keepLines w:val="0"/>
       </w:pPr>
       <w:bookmarkStart w:id="22" w:name="_Toc351646719"/>
-      <w:bookmarkStart w:id="23" w:name="_Toc40877492"/>
+      <w:bookmarkStart w:id="23" w:name="_Toc45291374"/>
       <w:r>
         <w:t xml:space="preserve">5301.304  </w:t>
       </w:r>
@@ -2275,7 +2293,7 @@
       <w:r>
         <w:t xml:space="preserve">via the </w:t>
       </w:r>
-      <w:hyperlink r:id="rId33" w:history="1">
+      <w:hyperlink r:id="rId36" w:history="1">
         <w:r>
           <w:rPr>
             <w:rStyle w:val="Hyperlink"/>
@@ -2329,7 +2347,7 @@
       <w:r>
         <w:t xml:space="preserve">follow the approved </w:t>
       </w:r>
-      <w:hyperlink r:id="rId34" w:history="1">
+      <w:hyperlink r:id="rId37" w:history="1">
         <w:r>
           <w:rPr>
             <w:rStyle w:val="Hyperlink"/>
@@ -2434,7 +2452,7 @@
         </w:rPr>
         <w:t xml:space="preserve"> the </w:t>
       </w:r>
-      <w:hyperlink r:id="rId35" w:history="1">
+      <w:hyperlink r:id="rId38" w:history="1">
         <w:r>
           <w:rPr>
             <w:rStyle w:val="Hyperlink"/>
@@ -2571,7 +2589,7 @@
       <w:r>
         <w:t xml:space="preserve">See </w:t>
       </w:r>
-      <w:hyperlink r:id="rId36" w:history="1">
+      <w:hyperlink r:id="rId39" w:history="1">
         <w:r>
           <w:rPr>
             <w:rStyle w:val="Hyperlink"/>
@@ -2589,7 +2607,7 @@
         <w:keepNext w:val="0"/>
         <w:keepLines w:val="0"/>
       </w:pPr>
-      <w:bookmarkStart w:id="25" w:name="_Toc40877493"/>
+      <w:bookmarkStart w:id="25" w:name="_Toc45291375"/>
       <w:r>
         <w:t>SUBPART 5301.4 – D</w:t>
       </w:r>
@@ -2606,7 +2624,7 @@
         <w:keepLines w:val="0"/>
       </w:pPr>
       <w:bookmarkStart w:id="26" w:name="_Toc351646721"/>
-      <w:bookmarkStart w:id="27" w:name="_Toc40877494"/>
+      <w:bookmarkStart w:id="27" w:name="_Toc45291376"/>
       <w:r>
         <w:t xml:space="preserve">5301.402 </w:t>
       </w:r>
@@ -2655,7 +2673,7 @@
       <w:r>
         <w:t xml:space="preserve">to </w:t>
       </w:r>
-      <w:hyperlink r:id="rId37" w:history="1">
+      <w:hyperlink r:id="rId40" w:history="1">
         <w:r>
           <w:rPr>
             <w:rStyle w:val="Hyperlink"/>
@@ -2675,7 +2693,7 @@
       <w:r>
         <w:t xml:space="preserve">See the tailorable </w:t>
       </w:r>
-      <w:hyperlink r:id="rId38" w:history="1">
+      <w:hyperlink r:id="rId41" w:history="1">
         <w:r>
           <w:rPr>
             <w:rStyle w:val="Hyperlink"/>
@@ -2693,11 +2711,12 @@
         <w:keepNext w:val="0"/>
         <w:keepLines w:val="0"/>
       </w:pPr>
-      <w:bookmarkStart w:id="28" w:name="_Toc40877495"/>
+      <w:bookmarkStart w:id="28" w:name="_Toc45291377"/>
       <w:r>
         <w:rPr>
           <w:bCs/>
         </w:rPr>
+        <w:lastRenderedPageBreak/>
         <w:t>5301.40</w:t>
       </w:r>
       <w:r>
@@ -2727,7 +2746,6 @@
         <w:keepLines w:val="0"/>
       </w:pPr>
       <w:r>
-        <w:lastRenderedPageBreak/>
         <w:t>(1)</w:t>
       </w:r>
       <w:r>
@@ -2854,7 +2872,7 @@
         </w:rPr>
         <w:t xml:space="preserve"> use the </w:t>
       </w:r>
-      <w:hyperlink r:id="rId39" w:history="1">
+      <w:hyperlink r:id="rId42" w:history="1">
         <w:r>
           <w:rPr>
             <w:rStyle w:val="Hyperlink"/>
@@ -2940,7 +2958,7 @@
       <w:r>
         <w:t xml:space="preserve">to </w:t>
       </w:r>
-      <w:hyperlink r:id="rId40" w:history="1">
+      <w:hyperlink r:id="rId43" w:history="1">
         <w:r>
           <w:rPr>
             <w:rStyle w:val="Hyperlink"/>
@@ -3120,14 +3138,26 @@
         <w:rPr>
           <w:color w:val="000000"/>
         </w:rPr>
-        <w:t xml:space="preserve"> (</w:t>
-      </w:r>
-      <w:hyperlink r:id="rId41" w:history="1">
-        <w:r>
-          <w:rPr>
-            <w:rStyle w:val="Hyperlink"/>
-          </w:rPr>
-          <w:t>CPM 19-C-06</w:t>
+        <w:t xml:space="preserve"> </w:t>
+      </w:r>
+      <w:r>
+        <w:rPr>
+          <w:color w:val="000000"/>
+        </w:rPr>
+        <w:t>(</w:t>
+      </w:r>
+      <w:r>
+        <w:rPr>
+          <w:color w:val="000000"/>
+        </w:rPr>
+        <w:t xml:space="preserve">Policy Memo </w:t>
+      </w:r>
+      <w:hyperlink r:id="rId44" w:history="1">
+        <w:r>
+          <w:rPr>
+            <w:rStyle w:val="Hyperlink"/>
+          </w:rPr>
+          <w:t>19-C-06</w:t>
         </w:r>
       </w:hyperlink>
       <w:r>
@@ -3149,7 +3179,7 @@
         <w:keepNext w:val="0"/>
         <w:keepLines w:val="0"/>
       </w:pPr>
-      <w:bookmarkStart w:id="29" w:name="_Toc40877496"/>
+      <w:bookmarkStart w:id="29" w:name="_Toc45291378"/>
       <w:r>
         <w:rPr>
           <w:bCs/>
@@ -3228,7 +3258,7 @@
       <w:r>
         <w:t xml:space="preserve">through the SCO to </w:t>
       </w:r>
-      <w:hyperlink r:id="rId42" w:history="1">
+      <w:hyperlink r:id="rId45" w:history="1">
         <w:r>
           <w:rPr>
             <w:rStyle w:val="Hyperlink"/>
@@ -3346,7 +3376,7 @@
         </w:rPr>
         <w:t xml:space="preserve"> use the </w:t>
       </w:r>
-      <w:hyperlink r:id="rId43" w:history="1">
+      <w:hyperlink r:id="rId46" w:history="1">
         <w:r>
           <w:rPr>
             <w:rStyle w:val="Hyperlink"/>
@@ -3396,7 +3426,7 @@
       <w:r>
         <w:t xml:space="preserve"> to </w:t>
       </w:r>
-      <w:hyperlink r:id="rId44" w:history="1">
+      <w:hyperlink r:id="rId47" w:history="1">
         <w:r>
           <w:rPr>
             <w:rStyle w:val="Hyperlink"/>
@@ -3488,7 +3518,11 @@
         <w:t xml:space="preserve">v)  </w:t>
       </w:r>
       <w:r>
-        <w:t>[</w:t>
+        <w:rPr>
+          <w:color w:val="0000FF"/>
+          <w:lang w:val="en"/>
+        </w:rPr>
+        <w:t xml:space="preserve">INTERIM CHANGE:  </w:t>
       </w:r>
       <w:r>
         <w:t>See</w:t>
@@ -3500,21 +3534,27 @@
         <w:rPr>
           <w:szCs w:val="24"/>
         </w:rPr>
-        <w:t>Air Force Class Deviation 2018-U0001 — Earned Value Management Requirements</w:t>
-      </w:r>
-      <w:r>
-        <w:rPr>
-          <w:szCs w:val="24"/>
-        </w:rPr>
-        <w:t xml:space="preserve"> (</w:t>
-      </w:r>
-      <w:hyperlink r:id="rId45" w:history="1">
+        <w:t xml:space="preserve">Air Force Class Deviation 2018-U0001 </w:t>
+      </w:r>
+      <w:r>
+        <w:rPr>
+          <w:szCs w:val="24"/>
+        </w:rPr>
+        <w:t>(</w:t>
+      </w:r>
+      <w:r>
+        <w:rPr>
+          <w:color w:val="000000"/>
+        </w:rPr>
+        <w:t xml:space="preserve">Policy Memo </w:t>
+      </w:r>
+      <w:hyperlink r:id="rId48" w:history="1">
         <w:r>
           <w:rPr>
             <w:rStyle w:val="Hyperlink"/>
             <w:szCs w:val="24"/>
           </w:rPr>
-          <w:t>CPM 18-C-07</w:t>
+          <w:t>18-C-07</w:t>
         </w:r>
       </w:hyperlink>
       <w:r>
@@ -3522,15 +3562,6 @@
           <w:szCs w:val="24"/>
         </w:rPr>
         <w:t>)</w:t>
-      </w:r>
-      <w:r>
-        <w:rPr>
-          <w:szCs w:val="24"/>
-        </w:rPr>
-        <w:t>]</w:t>
-      </w:r>
-      <w:r>
-        <w:t xml:space="preserve"> </w:t>
       </w:r>
     </w:p>
     <w:p>
@@ -3546,14 +3577,20 @@
         <w:rPr>
           <w:lang w:val="en"/>
         </w:rPr>
-        <w:t xml:space="preserve">(v)  </w:t>
+        <w:t>(v</w:t>
+      </w:r>
+      <w:r>
+        <w:rPr>
+          <w:lang w:val="en"/>
+        </w:rPr>
+        <w:t xml:space="preserve">)  </w:t>
       </w:r>
       <w:r>
         <w:rPr>
           <w:color w:val="0000FF"/>
           <w:lang w:val="en"/>
         </w:rPr>
-        <w:t>[</w:t>
+        <w:t xml:space="preserve">INTERIM CHANGE:  </w:t>
       </w:r>
       <w:r>
         <w:rPr>
@@ -3561,12 +3598,18 @@
         </w:rPr>
         <w:t>See Air Force Class Deviation 2019-U0001 (</w:t>
       </w:r>
-      <w:hyperlink r:id="rId46" w:history="1">
-        <w:r>
-          <w:rPr>
-            <w:rStyle w:val="Hyperlink"/>
-          </w:rPr>
-          <w:t>CPM 19-C-01</w:t>
+      <w:r>
+        <w:rPr>
+          <w:color w:val="000000"/>
+        </w:rPr>
+        <w:t xml:space="preserve">Policy Memo </w:t>
+      </w:r>
+      <w:hyperlink r:id="rId49" w:history="1">
+        <w:r>
+          <w:rPr>
+            <w:rStyle w:val="Hyperlink"/>
+          </w:rPr>
+          <w:t>19-C-01</w:t>
         </w:r>
       </w:hyperlink>
       <w:r>
@@ -3575,18 +3618,176 @@
         </w:rPr>
         <w:t>)</w:t>
       </w:r>
-      <w:r>
+    </w:p>
+    <w:p>
+      <w:pPr>
+        <w:pStyle w:val="List3"/>
+        <w:keepNext w:val="0"/>
+        <w:keepLines w:val="0"/>
         <w:rPr>
           <w:color w:val="000000"/>
         </w:rPr>
-        <w:t>]</w:t>
+      </w:pPr>
+      <w:r>
+        <w:rPr>
+          <w:lang w:val="en"/>
+        </w:rPr>
+        <w:t>(v</w:t>
+      </w:r>
+      <w:r>
+        <w:rPr>
+          <w:lang w:val="en"/>
+        </w:rPr>
+        <w:t>i</w:t>
+      </w:r>
+      <w:r>
+        <w:rPr>
+          <w:lang w:val="en"/>
+        </w:rPr>
+        <w:t xml:space="preserve">)  </w:t>
+      </w:r>
+      <w:r>
+        <w:rPr>
+          <w:color w:val="0000FF"/>
+          <w:lang w:val="en"/>
+        </w:rPr>
+        <w:t xml:space="preserve">INTERIM CHANGE:  </w:t>
+      </w:r>
+      <w:r>
+        <w:rPr>
+          <w:color w:val="000000"/>
+        </w:rPr>
+        <w:t>See Air Force Class Deviation 20</w:t>
+      </w:r>
+      <w:r>
+        <w:rPr>
+          <w:color w:val="000000"/>
+        </w:rPr>
+        <w:t>20</w:t>
+      </w:r>
+      <w:r>
+        <w:rPr>
+          <w:color w:val="000000"/>
+        </w:rPr>
+        <w:t>-U0001 (</w:t>
+      </w:r>
+      <w:r>
+        <w:rPr>
+          <w:color w:val="000000"/>
+        </w:rPr>
+        <w:t xml:space="preserve">Policy Memo </w:t>
+      </w:r>
+      <w:hyperlink r:id="rId50" w:history="1">
+        <w:r>
+          <w:rPr>
+            <w:rStyle w:val="Hyperlink"/>
+          </w:rPr>
+          <w:t>20-C-09</w:t>
+        </w:r>
+      </w:hyperlink>
+      <w:r>
+        <w:rPr>
+          <w:color w:val="000000"/>
+        </w:rPr>
+        <w:t>)</w:t>
+      </w:r>
+      <w:r>
+        <w:rPr>
+          <w:color w:val="000000"/>
+        </w:rPr>
+        <w:t xml:space="preserve"> </w:t>
+      </w:r>
+    </w:p>
+    <w:p>
+      <w:pPr>
+        <w:pStyle w:val="List3"/>
+        <w:keepNext w:val="0"/>
+        <w:keepLines w:val="0"/>
+        <w:rPr>
+          <w:color w:val="000000"/>
+        </w:rPr>
+      </w:pPr>
+      <w:r>
+        <w:rPr>
+          <w:lang w:val="en"/>
+        </w:rPr>
+        <w:t>(v</w:t>
+      </w:r>
+      <w:r>
+        <w:rPr>
+          <w:lang w:val="en"/>
+        </w:rPr>
+        <w:t>ii</w:t>
+      </w:r>
+      <w:r>
+        <w:rPr>
+          <w:lang w:val="en"/>
+        </w:rPr>
+        <w:t xml:space="preserve">)  </w:t>
+      </w:r>
+      <w:r>
+        <w:rPr>
+          <w:color w:val="0000FF"/>
+          <w:lang w:val="en"/>
+        </w:rPr>
+        <w:t xml:space="preserve">INTERIM CHANGE:  </w:t>
+      </w:r>
+      <w:r>
+        <w:rPr>
+          <w:color w:val="000000"/>
+        </w:rPr>
+        <w:t>See Air Force Class Deviation 20</w:t>
+      </w:r>
+      <w:r>
+        <w:rPr>
+          <w:color w:val="000000"/>
+        </w:rPr>
+        <w:t>20</w:t>
+      </w:r>
+      <w:r>
+        <w:rPr>
+          <w:color w:val="000000"/>
+        </w:rPr>
+        <w:t>-U000</w:t>
+      </w:r>
+      <w:r>
+        <w:rPr>
+          <w:color w:val="000000"/>
+        </w:rPr>
+        <w:t>2</w:t>
+      </w:r>
+      <w:r>
+        <w:rPr>
+          <w:color w:val="000000"/>
+        </w:rPr>
+        <w:t xml:space="preserve"> (</w:t>
+      </w:r>
+      <w:r>
+        <w:rPr>
+          <w:color w:val="000000"/>
+        </w:rPr>
+        <w:t xml:space="preserve">Policy Memo </w:t>
+      </w:r>
+      <w:hyperlink r:id="rId51" w:history="1">
+        <w:r>
+          <w:rPr>
+            <w:rStyle w:val="Hyperlink"/>
+          </w:rPr>
+          <w:t>20-C-10</w:t>
+        </w:r>
+      </w:hyperlink>
+      <w:r>
+        <w:rPr>
+          <w:color w:val="000000"/>
+        </w:rPr>
+        <w:t>)</w:t>
       </w:r>
     </w:p>
     <w:p>
       <w:r>
         <w:t xml:space="preserve">See </w:t>
       </w:r>
-      <w:hyperlink r:id="rId47" w:history="1">
+      <w:hyperlink r:id="rId52" w:history="1">
         <w:r>
           <w:rPr>
             <w:rStyle w:val="Hyperlink"/>
@@ -3623,11 +3824,12 @@
         <w:keepNext w:val="0"/>
         <w:keepLines w:val="0"/>
       </w:pPr>
-      <w:bookmarkStart w:id="31" w:name="_Toc40877497"/>
+      <w:bookmarkStart w:id="31" w:name="_Toc45291379"/>
       <w:r>
         <w:rPr>
           <w:bCs/>
         </w:rPr>
+        <w:lastRenderedPageBreak/>
         <w:t>SUBPART 5301.6 – C</w:t>
       </w:r>
       <w:r>
@@ -3646,7 +3848,7 @@
         <w:keepNext w:val="0"/>
         <w:keepLines w:val="0"/>
       </w:pPr>
-      <w:bookmarkStart w:id="33" w:name="_Toc40877498"/>
+      <w:bookmarkStart w:id="33" w:name="_Toc45291380"/>
       <w:r>
         <w:rPr>
           <w:bCs/>
@@ -3700,11 +3902,7 @@
         <w:t>DAS)(C)) are the HCA for the Air Force</w:t>
       </w:r>
       <w:r>
-        <w:t xml:space="preserve"> and are designated the authority to enter into, approve, terminate, and take all other appropriate actions with </w:t>
-      </w:r>
-      <w:r>
-        <w:lastRenderedPageBreak/>
-        <w:t>respect to contracts and agreements (grants, cooperative agreements, and Other Transactions)</w:t>
+        <w:t xml:space="preserve"> and are designated the authority to enter into, approve, terminate, and take all other appropriate actions with respect to contracts and agreements (grants, cooperative agreements, and Other Transactions)</w:t>
       </w:r>
       <w:r>
         <w:t xml:space="preserve">.  All nondelegable HCA responsibilities may be exercised </w:t>
@@ -3762,7 +3960,7 @@
       <w:r>
         <w:t xml:space="preserve">See </w:t>
       </w:r>
-      <w:hyperlink r:id="rId48" w:history="1">
+      <w:hyperlink r:id="rId53" w:history="1">
         <w:r>
           <w:rPr>
             <w:rStyle w:val="Hyperlink"/>
@@ -3779,7 +3977,7 @@
       <w:r>
         <w:t xml:space="preserve"> and </w:t>
       </w:r>
-      <w:hyperlink r:id="rId49" w:history="1">
+      <w:hyperlink r:id="rId54" w:history="1">
         <w:r>
           <w:rPr>
             <w:rStyle w:val="Hyperlink"/>
@@ -3795,7 +3993,7 @@
       <w:r>
         <w:t xml:space="preserve">See </w:t>
       </w:r>
-      <w:hyperlink r:id="rId50" w:history="1">
+      <w:hyperlink r:id="rId55" w:history="1">
         <w:r>
           <w:rPr>
             <w:rStyle w:val="Hyperlink"/>
@@ -3811,7 +4009,7 @@
       <w:r>
         <w:t xml:space="preserve">See </w:t>
       </w:r>
-      <w:hyperlink r:id="rId51" w:history="1">
+      <w:hyperlink r:id="rId56" w:history="1">
         <w:r>
           <w:rPr>
             <w:rStyle w:val="Hyperlink"/>
@@ -3831,7 +4029,7 @@
         <w:keepNext w:val="0"/>
         <w:keepLines w:val="0"/>
       </w:pPr>
-      <w:bookmarkStart w:id="35" w:name="_Toc40877499"/>
+      <w:bookmarkStart w:id="35" w:name="_Toc45291381"/>
       <w:r>
         <w:rPr>
           <w:bCs/>
@@ -3853,18 +4051,41 @@
       <w:bookmarkEnd w:id="35"/>
     </w:p>
     <w:p>
-      <w:pPr>
-        <w:spacing w:after="480"/>
-      </w:pPr>
-      <w:hyperlink r:id="rId52" w:history="1">
+      <w:r>
+        <w:rPr>
+          <w:color w:val="0000FF"/>
+          <w:lang w:val="en"/>
+        </w:rPr>
+        <w:t>INTERIM CHANGE:</w:t>
+      </w:r>
+      <w:r>
+        <w:rPr>
+          <w:lang w:val="en"/>
+        </w:rPr>
+        <w:t xml:space="preserve">  See </w:t>
+      </w:r>
+      <w:hyperlink r:id="rId57" w:history="1">
         <w:r>
           <w:rPr>
             <w:rStyle w:val="Hyperlink"/>
             <w:lang w:val="en"/>
           </w:rPr>
-          <w:t>INTERIM CHANGE:  See CPM 19-C-11.</w:t>
+          <w:t xml:space="preserve">Policy Memo </w:t>
+        </w:r>
+        <w:r>
+          <w:rPr>
+            <w:rStyle w:val="Hyperlink"/>
+            <w:lang w:val="en"/>
+          </w:rPr>
+          <w:t>19-C-11</w:t>
         </w:r>
       </w:hyperlink>
+      <w:r>
+        <w:rPr>
+          <w:lang w:val="en"/>
+        </w:rPr>
+        <w:t>.</w:t>
+      </w:r>
     </w:p>
     <w:p>
       <w:pPr>
@@ -3872,7 +4093,7 @@
         <w:keepNext w:val="0"/>
         <w:keepLines w:val="0"/>
       </w:pPr>
-      <w:bookmarkStart w:id="36" w:name="_Toc40877500"/>
+      <w:bookmarkStart w:id="36" w:name="_Toc45291382"/>
       <w:r>
         <w:rPr>
           <w:bCs/>
@@ -3918,7 +4139,7 @@
       <w:r>
         <w:t xml:space="preserve"> </w:t>
       </w:r>
-      <w:hyperlink r:id="rId53" w:history="1">
+      <w:hyperlink r:id="rId58" w:history="1">
         <w:r>
           <w:rPr>
             <w:rStyle w:val="Hyperlink"/>
@@ -3952,7 +4173,7 @@
       <w:r>
         <w:t xml:space="preserve">See </w:t>
       </w:r>
-      <w:hyperlink r:id="rId54" w:history="1">
+      <w:hyperlink r:id="rId59" w:history="1">
         <w:r>
           <w:rPr>
             <w:rStyle w:val="Hyperlink"/>
@@ -3984,7 +4205,7 @@
         </w:rPr>
         <w:t xml:space="preserve">See </w:t>
       </w:r>
-      <w:hyperlink r:id="rId55" w:history="1">
+      <w:hyperlink r:id="rId60" w:history="1">
         <w:r>
           <w:rPr>
             <w:rStyle w:val="Hyperlink"/>
@@ -4010,7 +4231,7 @@
         <w:keepNext w:val="0"/>
         <w:keepLines w:val="0"/>
       </w:pPr>
-      <w:bookmarkStart w:id="38" w:name="_Toc40877501"/>
+      <w:bookmarkStart w:id="38" w:name="_Toc45291383"/>
       <w:r>
         <w:t xml:space="preserve">5301.602-1  </w:t>
       </w:r>
@@ -4041,7 +4262,7 @@
         <w:keepNext w:val="0"/>
         <w:keepLines w:val="0"/>
       </w:pPr>
-      <w:bookmarkStart w:id="40" w:name="_Toc40877502"/>
+      <w:bookmarkStart w:id="40" w:name="_Toc45291384"/>
       <w:r>
         <w:t xml:space="preserve">5301.602-2  </w:t>
       </w:r>
@@ -4083,6 +4304,7 @@
         <w:keepLines w:val="0"/>
       </w:pPr>
       <w:r>
+        <w:lastRenderedPageBreak/>
         <w:t>(</w:t>
       </w:r>
       <w:r>
@@ -4106,7 +4328,7 @@
       <w:r>
         <w:t xml:space="preserve">See the tailorable </w:t>
       </w:r>
-      <w:hyperlink r:id="rId56" w:history="1">
+      <w:hyperlink r:id="rId61" w:history="1">
         <w:r>
           <w:rPr>
             <w:rStyle w:val="Hyperlink"/>
@@ -4190,7 +4412,6 @@
         <w:keepLines w:val="0"/>
       </w:pPr>
       <w:r>
-        <w:lastRenderedPageBreak/>
         <w:t>(</w:t>
       </w:r>
       <w:r>
@@ -4643,6 +4864,7 @@
         <w:keepLines w:val="0"/>
       </w:pPr>
       <w:r>
+        <w:lastRenderedPageBreak/>
         <w:t>(</w:t>
       </w:r>
       <w:r>
@@ -4704,12 +4926,18 @@
         </w:rPr>
         <w:t xml:space="preserve">See </w:t>
       </w:r>
-      <w:hyperlink r:id="rId57" w:history="1">
-        <w:r>
-          <w:rPr>
-            <w:rStyle w:val="Hyperlink"/>
-          </w:rPr>
-          <w:t>CPM 19-C-12</w:t>
+      <w:hyperlink r:id="rId62" w:history="1">
+        <w:r>
+          <w:rPr>
+            <w:rStyle w:val="Hyperlink"/>
+          </w:rPr>
+          <w:t>Policy Memo</w:t>
+        </w:r>
+        <w:r>
+          <w:rPr>
+            <w:rStyle w:val="Hyperlink"/>
+          </w:rPr>
+          <w:t xml:space="preserve"> 19-C-12</w:t>
         </w:r>
       </w:hyperlink>
       <w:r>
@@ -4742,7 +4970,6 @@
         <w:keepLines w:val="0"/>
       </w:pPr>
       <w:r>
-        <w:lastRenderedPageBreak/>
         <w:t>(2)  Proposed contracts and modifications</w:t>
       </w:r>
       <w:r>
@@ -4939,7 +5166,7 @@
       <w:r>
         <w:t xml:space="preserve">See </w:t>
       </w:r>
-      <w:hyperlink r:id="rId58" w:history="1">
+      <w:hyperlink r:id="rId63" w:history="1">
         <w:r>
           <w:rPr>
             <w:rStyle w:val="Hyperlink"/>
@@ -4953,7 +5180,7 @@
       <w:r>
         <w:t xml:space="preserve">and </w:t>
       </w:r>
-      <w:hyperlink r:id="rId59" w:history="1">
+      <w:hyperlink r:id="rId64" w:history="1">
         <w:r>
           <w:rPr>
             <w:rStyle w:val="Hyperlink"/>
@@ -4977,7 +5204,7 @@
         </w:rPr>
         <w:t xml:space="preserve">See </w:t>
       </w:r>
-      <w:hyperlink r:id="rId60" w:history="1">
+      <w:hyperlink r:id="rId65" w:history="1">
         <w:r>
           <w:rPr>
             <w:rStyle w:val="Hyperlink"/>
@@ -5048,7 +5275,7 @@
         <w:keepNext w:val="0"/>
         <w:keepLines w:val="0"/>
       </w:pPr>
-      <w:bookmarkStart w:id="41" w:name="_Toc40877503"/>
+      <w:bookmarkStart w:id="41" w:name="_Toc45291385"/>
       <w:r>
         <w:t xml:space="preserve">5301.602-3  </w:t>
       </w:r>
@@ -5192,9 +5419,10 @@
       </w:pPr>
       <w:bookmarkStart w:id="42" w:name="_Toc351646737"/>
       <w:r>
+        <w:lastRenderedPageBreak/>
         <w:t xml:space="preserve">See </w:t>
       </w:r>
-      <w:hyperlink r:id="rId61" w:history="1">
+      <w:hyperlink r:id="rId66" w:history="1">
         <w:r>
           <w:rPr>
             <w:rStyle w:val="Hyperlink"/>
@@ -5230,13 +5458,13 @@
         <w:keepNext w:val="0"/>
         <w:keepLines w:val="0"/>
       </w:pPr>
-      <w:bookmarkStart w:id="43" w:name="_Toc351646738"/>
-      <w:bookmarkStart w:id="44" w:name="_Toc40877504"/>
+      <w:bookmarkStart w:id="43" w:name="_Toc45291386"/>
+      <w:bookmarkStart w:id="44" w:name="_Toc351646738"/>
       <w:bookmarkEnd w:id="42"/>
       <w:r>
         <w:t>5301.603-1   General</w:t>
       </w:r>
-      <w:bookmarkEnd w:id="44"/>
+      <w:bookmarkEnd w:id="43"/>
     </w:p>
     <w:p>
       <w:pPr>
@@ -5392,12 +5620,18 @@
         </w:rPr>
         <w:t xml:space="preserve"> (</w:t>
       </w:r>
-      <w:hyperlink r:id="rId62" w:history="1">
-        <w:r>
-          <w:rPr>
-            <w:rStyle w:val="Hyperlink"/>
-          </w:rPr>
-          <w:t>CPM 19-C-06</w:t>
+      <w:hyperlink r:id="rId67" w:history="1">
+        <w:r>
+          <w:rPr>
+            <w:rStyle w:val="Hyperlink"/>
+          </w:rPr>
+          <w:t>Policy Memo</w:t>
+        </w:r>
+        <w:r>
+          <w:rPr>
+            <w:rStyle w:val="Hyperlink"/>
+          </w:rPr>
+          <w:t xml:space="preserve"> 19-C-06</w:t>
         </w:r>
       </w:hyperlink>
       <w:r>
@@ -5447,7 +5681,7 @@
         </w:rPr>
         <w:t xml:space="preserve">See </w:t>
       </w:r>
-      <w:hyperlink r:id="rId63" w:history="1">
+      <w:hyperlink r:id="rId68" w:history="1">
         <w:r>
           <w:rPr>
             <w:rStyle w:val="Hyperlink"/>
@@ -5457,7 +5691,7 @@
           <w:t>USAFA PGI 5301.603-1</w:t>
         </w:r>
         <w:bookmarkStart w:id="45" w:name="p53016032"/>
-        <w:bookmarkEnd w:id="43"/>
+        <w:bookmarkEnd w:id="44"/>
         <w:bookmarkEnd w:id="45"/>
       </w:hyperlink>
       <w:r>
@@ -5474,7 +5708,7 @@
         <w:keepNext w:val="0"/>
         <w:keepLines w:val="0"/>
       </w:pPr>
-      <w:bookmarkStart w:id="46" w:name="_Toc40877505"/>
+      <w:bookmarkStart w:id="46" w:name="_Toc45291387"/>
       <w:r>
         <w:t>5301.603-2-90   Selection</w:t>
       </w:r>
@@ -5494,12 +5728,12 @@
         </w:rPr>
         <w:t xml:space="preserve">See </w:t>
       </w:r>
-      <w:hyperlink r:id="rId64" w:history="1">
-        <w:r>
-          <w:rPr>
-            <w:rStyle w:val="Hyperlink"/>
-          </w:rPr>
-          <w:t>CPM 20-C-06</w:t>
+      <w:hyperlink r:id="rId69" w:history="1">
+        <w:r>
+          <w:rPr>
+            <w:rStyle w:val="Hyperlink"/>
+          </w:rPr>
+          <w:t>Policy Memo 20-C-06</w:t>
         </w:r>
       </w:hyperlink>
     </w:p>
@@ -5782,6 +6016,37 @@
         <w:keepLines w:val="0"/>
       </w:pPr>
       <w:r>
+        <w:rPr>
+          <w:color w:val="0000FF"/>
+        </w:rPr>
+        <w:lastRenderedPageBreak/>
+        <w:t>INTERIM CHANGE:</w:t>
+      </w:r>
+      <w:r>
+        <w:t xml:space="preserve">  See </w:t>
+      </w:r>
+      <w:hyperlink r:id="rId70" w:history="1">
+        <w:r>
+          <w:rPr>
+            <w:rStyle w:val="Hyperlink"/>
+          </w:rPr>
+          <w:t>Policy Memo 20-C-13</w:t>
+        </w:r>
+      </w:hyperlink>
+      <w:r>
+        <w:rPr>
+          <w:rStyle w:val="Hyperlink"/>
+        </w:rPr>
+        <w:t>.</w:t>
+      </w:r>
+    </w:p>
+    <w:p>
+      <w:pPr>
+        <w:pStyle w:val="List2"/>
+        <w:keepNext w:val="0"/>
+        <w:keepLines w:val="0"/>
+      </w:pPr>
+      <w:r>
         <w:t>(1)  An LN candidate for warrant above the SAT must meet the following minimum functional training, work experience, and formal education requirements:</w:t>
       </w:r>
     </w:p>
@@ -6127,6 +6392,7 @@
         <w:keepLines w:val="0"/>
       </w:pPr>
       <w:r>
+        <w:lastRenderedPageBreak/>
         <w:t>(</w:t>
       </w:r>
       <w:r>
@@ -6191,7 +6457,7 @@
         </w:rPr>
         <w:t xml:space="preserve">complete the </w:t>
       </w:r>
-      <w:hyperlink r:id="rId65" w:history="1">
+      <w:hyperlink r:id="rId71" w:history="1">
         <w:r>
           <w:rPr>
             <w:rStyle w:val="Hyperlink"/>
@@ -6488,7 +6754,7 @@
         <w:keepNext w:val="0"/>
         <w:keepLines w:val="0"/>
       </w:pPr>
-      <w:bookmarkStart w:id="47" w:name="_Toc40877506"/>
+      <w:bookmarkStart w:id="47" w:name="_Toc45291388"/>
       <w:r>
         <w:rPr>
           <w:bCs/>
@@ -6578,9 +6844,10 @@
     </w:p>
     <w:p>
       <w:r>
+        <w:lastRenderedPageBreak/>
         <w:t xml:space="preserve">See </w:t>
       </w:r>
-      <w:hyperlink r:id="rId66" w:history="1">
+      <w:hyperlink r:id="rId72" w:history="1">
         <w:r>
           <w:rPr>
             <w:rStyle w:val="Hyperlink"/>
@@ -6617,15 +6884,46 @@
       </w:r>
     </w:p>
     <w:p>
-      <w:r>
+      <w:pPr>
+        <w:shd w:val="clear" w:color="auto" w:fill="F8F8F8"/>
+        <w:rPr>
+          <w:rFonts w:ascii="Arial" w:hAnsi="Arial" w:cs="Arial"/>
+          <w:color w:val="1D1C1D"/>
+          <w:sz w:val="23"/>
+          <w:szCs w:val="23"/>
+        </w:rPr>
+      </w:pPr>
+      <w:r>
+        <w:rPr>
+          <w:rFonts w:ascii="Arial" w:hAnsi="Arial" w:cs="Arial"/>
+          <w:color w:val="1D1C1D"/>
+          <w:sz w:val="23"/>
+          <w:szCs w:val="23"/>
+        </w:rPr>
         <w:t xml:space="preserve">See </w:t>
       </w:r>
-      <w:hyperlink r:id="rId67" w:history="1">
-        <w:r>
-          <w:rPr>
-            <w:rStyle w:val="Hyperlink"/>
-          </w:rPr>
-          <w:t>SMC PGI 5301.603</w:t>
+      <w:hyperlink r:id="rId73" w:history="1">
+        <w:r>
+          <w:rPr>
+            <w:rStyle w:val="Hyperlink"/>
+            <w:rFonts w:ascii="Arial" w:hAnsi="Arial" w:cs="Arial"/>
+            <w:sz w:val="23"/>
+            <w:szCs w:val="23"/>
+          </w:rPr>
+          <w:t>AFMC PGI 5301.603-90</w:t>
+        </w:r>
+      </w:hyperlink>
+    </w:p>
+    <w:p>
+      <w:r>
+        <w:t xml:space="preserve">See </w:t>
+      </w:r>
+      <w:hyperlink r:id="rId74" w:history="1">
+        <w:r>
+          <w:rPr>
+            <w:rStyle w:val="Hyperlink"/>
+          </w:rPr>
+          <w:t>SMC PGI 5301.603-90</w:t>
         </w:r>
       </w:hyperlink>
       <w:r>
@@ -6638,7 +6936,7 @@
         <w:keepNext w:val="0"/>
         <w:keepLines w:val="0"/>
       </w:pPr>
-      <w:bookmarkStart w:id="48" w:name="_Toc40877507"/>
+      <w:bookmarkStart w:id="48" w:name="_Toc45291389"/>
       <w:r>
         <w:t>53</w:t>
       </w:r>
@@ -6712,7 +7010,7 @@
         <w:keepNext w:val="0"/>
         <w:keepLines w:val="0"/>
       </w:pPr>
-      <w:bookmarkStart w:id="49" w:name="_Toc40877508"/>
+      <w:bookmarkStart w:id="49" w:name="_Toc45291390"/>
       <w:r>
         <w:rPr>
           <w:bCs/>
@@ -6727,7 +7025,7 @@
         <w:keepNext w:val="0"/>
         <w:keepLines w:val="0"/>
       </w:pPr>
-      <w:bookmarkStart w:id="50" w:name="_Toc40877509"/>
+      <w:bookmarkStart w:id="50" w:name="_Toc45291391"/>
       <w:r>
         <w:t>5301.707</w:t>
       </w:r>
@@ -6810,7 +7108,7 @@
         </w:rPr>
         <w:t xml:space="preserve"> submit determinations for approval simultaneously to </w:t>
       </w:r>
-      <w:hyperlink r:id="rId68" w:history="1">
+      <w:hyperlink r:id="rId75" w:history="1">
         <w:r>
           <w:rPr>
             <w:rStyle w:val="Hyperlink"/>
@@ -6827,7 +7125,7 @@
         </w:rPr>
         <w:t xml:space="preserve"> and to </w:t>
       </w:r>
-      <w:hyperlink r:id="rId69" w:history="1">
+      <w:hyperlink r:id="rId76" w:history="1">
         <w:r>
           <w:rPr>
             <w:rStyle w:val="Hyperlink"/>
@@ -6878,7 +7176,7 @@
       <w:r>
         <w:t xml:space="preserve"> for actions requiring DAS(C)/ADAS(C) approval to </w:t>
       </w:r>
-      <w:hyperlink r:id="rId70" w:history="1">
+      <w:hyperlink r:id="rId77" w:history="1">
         <w:r>
           <w:rPr>
             <w:rStyle w:val="Hyperlink"/>
@@ -6905,7 +7203,7 @@
         <w:keepNext w:val="0"/>
         <w:keepLines w:val="0"/>
       </w:pPr>
-      <w:bookmarkStart w:id="51" w:name="_Toc40877510"/>
+      <w:bookmarkStart w:id="51" w:name="_Toc45291392"/>
       <w:r>
         <w:t>SUBPART 5301.90 – C</w:t>
       </w:r>
@@ -6920,7 +7218,7 @@
         <w:keepNext w:val="0"/>
         <w:keepLines w:val="0"/>
       </w:pPr>
-      <w:bookmarkStart w:id="52" w:name="_Toc40877511"/>
+      <w:bookmarkStart w:id="52" w:name="_Toc45291393"/>
       <w:r>
         <w:t>5301</w:t>
       </w:r>
@@ -7051,6 +7349,7 @@
         <w:keepLines w:val="0"/>
       </w:pPr>
       <w:r>
+        <w:lastRenderedPageBreak/>
         <w:t xml:space="preserve">(iii) </w:t>
       </w:r>
       <w:r>
@@ -7480,6 +7779,7 @@
         <w:keepLines w:val="0"/>
       </w:pPr>
       <w:r>
+        <w:lastRenderedPageBreak/>
         <w:t xml:space="preserve">(1) </w:t>
       </w:r>
       <w:r>
@@ -7815,6 +8115,9 @@
     <w:p>
       <w:pPr>
         <w:pStyle w:val="List1"/>
+        <w:rPr>
+          <w:szCs w:val="24"/>
+        </w:rPr>
       </w:pPr>
       <w:r>
         <w:t>(h</w:t>
@@ -7883,7 +8186,23 @@
         <w:rPr>
           <w:szCs w:val="24"/>
         </w:rPr>
-        <w:t xml:space="preserve">.  </w:t>
+        <w:t>.</w:t>
+      </w:r>
+    </w:p>
+    <w:p>
+      <w:r>
+        <w:t xml:space="preserve">See </w:t>
+      </w:r>
+      <w:hyperlink r:id="rId78" w:history="1">
+        <w:r>
+          <w:rPr>
+            <w:rStyle w:val="Hyperlink"/>
+          </w:rPr>
+          <w:t>SMC PGI 5301.9000</w:t>
+        </w:r>
+      </w:hyperlink>
+      <w:r>
+        <w:t>.</w:t>
       </w:r>
     </w:p>
     <w:p>
@@ -7892,7 +8211,7 @@
         <w:keepNext w:val="0"/>
         <w:keepLines w:val="0"/>
       </w:pPr>
-      <w:bookmarkStart w:id="53" w:name="_Toc40877512"/>
+      <w:bookmarkStart w:id="53" w:name="_Toc45291394"/>
       <w:r>
         <w:t xml:space="preserve">5301.9001   </w:t>
       </w:r>
@@ -8112,6 +8431,7 @@
         <w:rPr>
           <w:szCs w:val="24"/>
         </w:rPr>
+        <w:lastRenderedPageBreak/>
         <w:t>(c)</w:t>
       </w:r>
       <w:r>
@@ -8357,7 +8677,7 @@
         </w:rPr>
         <w:t xml:space="preserve">The CAA must justify, in writing, requiring clearance for the solicitation or award of any competitive task or delivery order, regardless of dollar value, made in accordance with FAR 8.4, 13, or 16.505.  SCOs must submit the justification to </w:t>
       </w:r>
-      <w:hyperlink r:id="rId71" w:history="1">
+      <w:hyperlink r:id="rId79" w:history="1">
         <w:r>
           <w:rPr>
             <w:rStyle w:val="Hyperlink"/>
@@ -8464,7 +8784,7 @@
       <w:r>
         <w:t xml:space="preserve"> not be awarded without obtaining the required </w:t>
       </w:r>
-      <w:hyperlink r:id="rId72" w:history="1">
+      <w:hyperlink r:id="rId80" w:history="1">
         <w:r>
           <w:rPr>
             <w:rStyle w:val="Hyperlink"/>
@@ -8552,7 +8872,7 @@
       <w:r>
         <w:t xml:space="preserve">The procedures in </w:t>
       </w:r>
-      <w:hyperlink r:id="rId73" w:history="1">
+      <w:hyperlink r:id="rId81" w:history="1">
         <w:r>
           <w:rPr>
             <w:rStyle w:val="Hyperlink"/>
@@ -8609,12 +8929,21 @@
         </w:rPr>
         <w:t xml:space="preserve">See </w:t>
       </w:r>
-      <w:hyperlink r:id="rId74" w:history="1">
-        <w:r>
-          <w:rPr>
-            <w:rStyle w:val="Hyperlink"/>
-          </w:rPr>
-          <w:t>CPM 19-C-12</w:t>
+      <w:hyperlink r:id="rId82" w:history="1">
+        <w:r>
+          <w:t xml:space="preserve"> </w:t>
+        </w:r>
+        <w:r>
+          <w:rPr>
+            <w:rStyle w:val="Hyperlink"/>
+          </w:rPr>
+          <w:t>Policy Memo</w:t>
+        </w:r>
+        <w:r>
+          <w:rPr>
+            <w:rStyle w:val="Hyperlink"/>
+          </w:rPr>
+          <w:t xml:space="preserve"> 19-C-12</w:t>
         </w:r>
       </w:hyperlink>
       <w:r>
@@ -8700,7 +9029,7 @@
       <w:r>
         <w:t xml:space="preserve">, the SCO must notify </w:t>
       </w:r>
-      <w:hyperlink r:id="rId75" w:history="1">
+      <w:hyperlink r:id="rId83" w:history="1">
         <w:r>
           <w:rPr>
             <w:rStyle w:val="Hyperlink"/>
@@ -8729,22 +9058,12 @@
       <w:r>
         <w:t>, the SCO must brief the DAS(C) regarding the circumstances surrounding the decision.</w:t>
       </w:r>
-    </w:p>
-    <w:p>
-      <w:pPr>
-        <w:pStyle w:val="NormalWeb"/>
-        <w:spacing w:before="0" w:beforeAutospacing="0" w:after="0" w:afterAutospacing="0"/>
-        <w:ind w:left="720"/>
-        <w:rPr>
-          <w:rFonts w:ascii="Times New Roman" w:hAnsi="Times New Roman" w:cs="Times New Roman"/>
-        </w:rPr>
-      </w:pPr>
     </w:p>
     <w:tbl>
       <w:tblPr>
         <w:tblStyle w:val="TableGrid"/>
         <w:tblW w:w="5000" w:type="pct"/>
-        <w:tblInd w:w="445" w:type="dxa"/>
+        <w:tblInd w:w="-5" w:type="dxa"/>
         <w:tblCellMar>
           <w:top w:w="72" w:type="dxa"/>
           <w:left w:w="72" w:type="dxa"/>
@@ -8784,6 +9103,7 @@
                 <w:sz w:val="20"/>
                 <w:lang w:val="en"/>
               </w:rPr>
+              <w:lastRenderedPageBreak/>
               <w:t>Unit</w:t>
             </w:r>
           </w:p>
@@ -9517,7 +9837,7 @@
       <w:r>
         <w:t xml:space="preserve"> use the </w:t>
       </w:r>
-      <w:hyperlink r:id="rId76" w:history="1">
+      <w:hyperlink r:id="rId84" w:history="1">
         <w:r>
           <w:rPr>
             <w:rStyle w:val="Hyperlink"/>
@@ -9654,12 +9974,21 @@
         </w:rPr>
         <w:t xml:space="preserve">See </w:t>
       </w:r>
-      <w:hyperlink r:id="rId77" w:history="1">
-        <w:r>
-          <w:rPr>
-            <w:rStyle w:val="Hyperlink"/>
-          </w:rPr>
-          <w:t>CPM 20-C-02</w:t>
+      <w:hyperlink r:id="rId85" w:history="1">
+        <w:r>
+          <w:t xml:space="preserve"> </w:t>
+        </w:r>
+        <w:r>
+          <w:rPr>
+            <w:rStyle w:val="Hyperlink"/>
+          </w:rPr>
+          <w:t>Policy Memo</w:t>
+        </w:r>
+        <w:r>
+          <w:rPr>
+            <w:rStyle w:val="Hyperlink"/>
+          </w:rPr>
+          <w:t xml:space="preserve"> 20-C-02</w:t>
         </w:r>
       </w:hyperlink>
       <w:r>
@@ -9790,7 +10119,7 @@
       <w:r>
         <w:t xml:space="preserve"> </w:t>
       </w:r>
-      <w:hyperlink r:id="rId78" w:history="1">
+      <w:hyperlink r:id="rId86" w:history="1">
         <w:r>
           <w:rPr>
             <w:rStyle w:val="Hyperlink"/>
@@ -9801,7 +10130,7 @@
       <w:r>
         <w:t xml:space="preserve"> must be sent to </w:t>
       </w:r>
-      <w:hyperlink r:id="rId79" w:history="1">
+      <w:hyperlink r:id="rId87" w:history="1">
         <w:r>
           <w:rPr>
             <w:rStyle w:val="Hyperlink"/>
@@ -9835,7 +10164,7 @@
       <w:r>
         <w:t xml:space="preserve">See </w:t>
       </w:r>
-      <w:hyperlink r:id="rId80" w:history="1">
+      <w:hyperlink r:id="rId88" w:history="1">
         <w:r>
           <w:rPr>
             <w:rStyle w:val="Hyperlink"/>
@@ -9854,7 +10183,7 @@
       <w:r>
         <w:t xml:space="preserve">See </w:t>
       </w:r>
-      <w:hyperlink r:id="rId81" w:history="1">
+      <w:hyperlink r:id="rId89" w:history="1">
         <w:r>
           <w:rPr>
             <w:rStyle w:val="Hyperlink"/>
@@ -9873,7 +10202,7 @@
       <w:r>
         <w:t xml:space="preserve">See </w:t>
       </w:r>
-      <w:hyperlink r:id="rId82" w:history="1">
+      <w:hyperlink r:id="rId90" w:history="1">
         <w:r>
           <w:rPr>
             <w:rStyle w:val="Hyperlink"/>
@@ -9904,7 +10233,7 @@
       <w:r>
         <w:t xml:space="preserve">See </w:t>
       </w:r>
-      <w:hyperlink r:id="rId83" w:history="1">
+      <w:hyperlink r:id="rId91" w:history="1">
         <w:r>
           <w:rPr>
             <w:rStyle w:val="Hyperlink"/>
@@ -9923,12 +10252,12 @@
       <w:r>
         <w:t xml:space="preserve">See </w:t>
       </w:r>
-      <w:hyperlink r:id="rId84" w:history="1">
-        <w:r>
-          <w:rPr>
-            <w:rStyle w:val="Hyperlink"/>
-          </w:rPr>
-          <w:t>SMC PGI 5301.90</w:t>
+      <w:hyperlink r:id="rId92" w:history="1">
+        <w:r>
+          <w:rPr>
+            <w:rStyle w:val="Hyperlink"/>
+          </w:rPr>
+          <w:t>SMC PGI 5301.9001</w:t>
         </w:r>
       </w:hyperlink>
       <w:r>
@@ -9942,7 +10271,7 @@
       <w:r>
         <w:t xml:space="preserve">See </w:t>
       </w:r>
-      <w:hyperlink r:id="rId85" w:history="1">
+      <w:hyperlink r:id="rId93" w:history="1">
         <w:r>
           <w:rPr>
             <w:rStyle w:val="Hyperlink"/>
@@ -9960,7 +10289,7 @@
         <w:keepNext w:val="0"/>
         <w:keepLines w:val="0"/>
       </w:pPr>
-      <w:bookmarkStart w:id="54" w:name="_Toc40877513"/>
+      <w:bookmarkStart w:id="54" w:name="_Toc45291395"/>
       <w:r>
         <w:rPr>
           <w:bCs/>
@@ -9987,7 +10316,7 @@
         <w:keepNext w:val="0"/>
         <w:keepLines w:val="0"/>
       </w:pPr>
-      <w:bookmarkStart w:id="55" w:name="_Toc40877514"/>
+      <w:bookmarkStart w:id="55" w:name="_Toc45291396"/>
       <w:r>
         <w:rPr>
           <w:bCs/>
@@ -10008,6 +10337,7 @@
         <w:rPr>
           <w:rFonts w:ascii="Times New Roman" w:hAnsi="Times New Roman" w:cs="Times New Roman"/>
         </w:rPr>
+        <w:lastRenderedPageBreak/>
         <w:t xml:space="preserve">The purpose of the Air Force ombudsman program is to foster communication between </w:t>
       </w:r>
       <w:r>
@@ -10070,7 +10400,7 @@
         <w:keepNext w:val="0"/>
         <w:keepLines w:val="0"/>
       </w:pPr>
-      <w:bookmarkStart w:id="56" w:name="_Toc40877515"/>
+      <w:bookmarkStart w:id="56" w:name="_Toc45291397"/>
       <w:r>
         <w:rPr>
           <w:bCs/>
@@ -10346,7 +10676,11 @@
         <w:t xml:space="preserve"> </w:t>
       </w:r>
       <w:r>
-        <w:t>Consistent with security requirements, have access to the appropriate offices and be allowed to collect all facts relevant to the resolution of issues raised by interested parties.  Ombudsmen are granted access to proprietary information.  Source selection information must be obtained through the source selection authority.</w:t>
+        <w:t xml:space="preserve">Consistent with security requirements, have access to the appropriate offices and be allowed to collect all facts relevant to the resolution of issues raised by interested </w:t>
+      </w:r>
+      <w:r>
+        <w:lastRenderedPageBreak/>
+        <w:t>parties.  Ombudsmen are granted access to proprietary information.  Source selection information must be obtained through the source selection authority.</w:t>
       </w:r>
     </w:p>
     <w:p>
@@ -10394,7 +10728,7 @@
       <w:r>
         <w:t xml:space="preserve">see </w:t>
       </w:r>
-      <w:hyperlink r:id="rId86" w:history="1">
+      <w:hyperlink r:id="rId94" w:history="1">
         <w:r>
           <w:rPr>
             <w:rStyle w:val="Hyperlink"/>
@@ -10427,7 +10761,7 @@
       <w:r>
         <w:t xml:space="preserve">See </w:t>
       </w:r>
-      <w:hyperlink r:id="rId87" w:history="1">
+      <w:hyperlink r:id="rId95" w:history="1">
         <w:r>
           <w:rPr>
             <w:rStyle w:val="Hyperlink"/>
@@ -10462,7 +10796,7 @@
         </w:rPr>
         <w:t xml:space="preserve">See </w:t>
       </w:r>
-      <w:hyperlink r:id="rId88" w:history="1">
+      <w:hyperlink r:id="rId96" w:history="1">
         <w:r>
           <w:rPr>
             <w:rStyle w:val="Hyperlink"/>
@@ -10486,31 +10820,7 @@
         </w:rPr>
         <w:t xml:space="preserve">See </w:t>
       </w:r>
-      <w:hyperlink r:id="rId89" w:history="1">
-        <w:r>
-          <w:rPr>
-            <w:rStyle w:val="Hyperlink"/>
-            <w:rFonts w:ascii="Times New Roman" w:hAnsi="Times New Roman" w:cs="Times New Roman"/>
-          </w:rPr>
-          <w:t>SMC PGI 5301.91</w:t>
-        </w:r>
-      </w:hyperlink>
-    </w:p>
-    <w:p>
-      <w:pPr>
-        <w:pStyle w:val="NormalWeb"/>
-        <w:spacing w:before="120" w:beforeAutospacing="0" w:after="0" w:afterAutospacing="0"/>
-        <w:rPr>
-          <w:rFonts w:ascii="Times New Roman" w:hAnsi="Times New Roman" w:cs="Times New Roman"/>
-        </w:rPr>
-      </w:pPr>
-      <w:r>
-        <w:rPr>
-          <w:rFonts w:ascii="Times New Roman" w:hAnsi="Times New Roman" w:cs="Times New Roman"/>
-        </w:rPr>
-        <w:t xml:space="preserve">See </w:t>
-      </w:r>
-      <w:hyperlink r:id="rId90" w:history="1">
+      <w:hyperlink r:id="rId97" w:history="1">
         <w:r>
           <w:rPr>
             <w:rStyle w:val="Hyperlink"/>
@@ -10554,7 +10864,7 @@
         <w:keepNext w:val="0"/>
         <w:keepLines w:val="0"/>
       </w:pPr>
-      <w:bookmarkStart w:id="57" w:name="_Toc40877516"/>
+      <w:bookmarkStart w:id="57" w:name="_Toc45291398"/>
       <w:r>
         <w:rPr>
           <w:bCs/>
@@ -10618,7 +10928,7 @@
       <w:r>
         <w:t xml:space="preserve">Insert a clause substantially the same as the clause at </w:t>
       </w:r>
-      <w:hyperlink r:id="rId91" w:anchor="p53522019101" w:history="1">
+      <w:hyperlink r:id="rId98" w:anchor="p53522019101" w:history="1">
         <w:r>
           <w:rPr>
             <w:rStyle w:val="Hyperlink"/>
@@ -10630,9 +10940,38 @@
         <w:t>, Ombudsman, in all solicitations (including draft solicitations) and contracts.</w:t>
       </w:r>
     </w:p>
+    <w:p>
+      <w:pPr>
+        <w:pStyle w:val="NormalWeb"/>
+        <w:spacing w:before="120" w:beforeAutospacing="0" w:after="0" w:afterAutospacing="0"/>
+        <w:rPr>
+          <w:rFonts w:ascii="Times New Roman" w:hAnsi="Times New Roman" w:cs="Times New Roman"/>
+        </w:rPr>
+      </w:pPr>
+      <w:r>
+        <w:rPr>
+          <w:rFonts w:ascii="Times New Roman" w:hAnsi="Times New Roman" w:cs="Times New Roman"/>
+        </w:rPr>
+        <w:t xml:space="preserve">See </w:t>
+      </w:r>
+      <w:hyperlink r:id="rId99" w:history="1">
+        <w:r>
+          <w:rPr>
+            <w:rStyle w:val="Hyperlink"/>
+            <w:rFonts w:ascii="Times New Roman" w:hAnsi="Times New Roman" w:cs="Times New Roman"/>
+          </w:rPr>
+          <w:t>SMC PGI 5301.9103</w:t>
+        </w:r>
+      </w:hyperlink>
+    </w:p>
+    <w:p>
+      <w:pPr>
+        <w:spacing w:before="120"/>
+      </w:pPr>
+    </w:p>
     <w:sectPr>
-      <w:headerReference w:type="default" r:id="rId92"/>
-      <w:footerReference w:type="default" r:id="rId93"/>
+      <w:headerReference w:type="default" r:id="rId100"/>
+      <w:footerReference w:type="default" r:id="rId101"/>
       <w:pgSz w:w="12240" w:h="15840" w:code="1"/>
       <w:pgMar w:top="1440" w:right="1440" w:bottom="1440" w:left="1440" w:header="432" w:footer="432" w:gutter="0"/>
       <w:cols w:space="720"/>
@@ -10709,7 +11048,7 @@
         <w:rStyle w:val="PageNumber"/>
         <w:noProof/>
       </w:rPr>
-      <w:t>1</w:t>
+      <w:t>18</w:t>
     </w:r>
     <w:r>
       <w:rPr>
@@ -10770,7 +11109,7 @@
   <w:abstractNum w:abstractNumId="0" w15:restartNumberingAfterBreak="0">
     <w:nsid w:val="FFFFFF7C"/>
     <w:multiLevelType w:val="singleLevel"/>
-    <w:tmpl w:val="2F32EECA"/>
+    <w:tmpl w:val="F8D2554C"/>
     <w:lvl w:ilvl="0">
       <w:start w:val="1"/>
       <w:numFmt w:val="decimal"/>
@@ -10787,7 +11126,7 @@
   <w:abstractNum w:abstractNumId="1" w15:restartNumberingAfterBreak="0">
     <w:nsid w:val="FFFFFF7D"/>
     <w:multiLevelType w:val="singleLevel"/>
-    <w:tmpl w:val="97729EDE"/>
+    <w:tmpl w:val="2C7CDCB8"/>
     <w:lvl w:ilvl="0">
       <w:start w:val="1"/>
       <w:numFmt w:val="decimal"/>
@@ -10804,7 +11143,7 @@
   <w:abstractNum w:abstractNumId="2" w15:restartNumberingAfterBreak="0">
     <w:nsid w:val="FFFFFF7E"/>
     <w:multiLevelType w:val="singleLevel"/>
-    <w:tmpl w:val="F5321A8A"/>
+    <w:tmpl w:val="7AE87BA0"/>
     <w:lvl w:ilvl="0">
       <w:start w:val="1"/>
       <w:numFmt w:val="decimal"/>
@@ -10821,7 +11160,7 @@
   <w:abstractNum w:abstractNumId="3" w15:restartNumberingAfterBreak="0">
     <w:nsid w:val="FFFFFF7F"/>
     <w:multiLevelType w:val="singleLevel"/>
-    <w:tmpl w:val="83E44AB8"/>
+    <w:tmpl w:val="23340A32"/>
     <w:lvl w:ilvl="0">
       <w:start w:val="1"/>
       <w:numFmt w:val="decimal"/>
@@ -10838,7 +11177,7 @@
   <w:abstractNum w:abstractNumId="4" w15:restartNumberingAfterBreak="0">
     <w:nsid w:val="FFFFFF80"/>
     <w:multiLevelType w:val="singleLevel"/>
-    <w:tmpl w:val="7D7A47C0"/>
+    <w:tmpl w:val="A41AF29C"/>
     <w:lvl w:ilvl="0">
       <w:start w:val="1"/>
       <w:numFmt w:val="bullet"/>
@@ -10858,7 +11197,7 @@
   <w:abstractNum w:abstractNumId="5" w15:restartNumberingAfterBreak="0">
     <w:nsid w:val="FFFFFF81"/>
     <w:multiLevelType w:val="singleLevel"/>
-    <w:tmpl w:val="6608D900"/>
+    <w:tmpl w:val="5298E11C"/>
     <w:lvl w:ilvl="0">
       <w:start w:val="1"/>
       <w:numFmt w:val="bullet"/>
@@ -10878,7 +11217,7 @@
   <w:abstractNum w:abstractNumId="6" w15:restartNumberingAfterBreak="0">
     <w:nsid w:val="FFFFFF82"/>
     <w:multiLevelType w:val="singleLevel"/>
-    <w:tmpl w:val="5F828A62"/>
+    <w:tmpl w:val="DC460D0E"/>
     <w:lvl w:ilvl="0">
       <w:start w:val="1"/>
       <w:numFmt w:val="bullet"/>
@@ -10898,7 +11237,7 @@
   <w:abstractNum w:abstractNumId="7" w15:restartNumberingAfterBreak="0">
     <w:nsid w:val="FFFFFF83"/>
     <w:multiLevelType w:val="singleLevel"/>
-    <w:tmpl w:val="0D560808"/>
+    <w:tmpl w:val="F82C5E02"/>
     <w:lvl w:ilvl="0">
       <w:start w:val="1"/>
       <w:numFmt w:val="bullet"/>
@@ -10918,7 +11257,7 @@
   <w:abstractNum w:abstractNumId="8" w15:restartNumberingAfterBreak="0">
     <w:nsid w:val="FFFFFF88"/>
     <w:multiLevelType w:val="singleLevel"/>
-    <w:tmpl w:val="E398E316"/>
+    <w:tmpl w:val="D10E9192"/>
     <w:lvl w:ilvl="0">
       <w:start w:val="1"/>
       <w:numFmt w:val="decimal"/>
@@ -10935,7 +11274,7 @@
   <w:abstractNum w:abstractNumId="9" w15:restartNumberingAfterBreak="0">
     <w:nsid w:val="FFFFFF89"/>
     <w:multiLevelType w:val="singleLevel"/>
-    <w:tmpl w:val="31144240"/>
+    <w:tmpl w:val="CE620E24"/>
     <w:lvl w:ilvl="0">
       <w:start w:val="1"/>
       <w:numFmt w:val="bullet"/>
@@ -14322,6 +14661,28 @@
       <w:sz w:val="24"/>
     </w:rPr>
   </w:style>
+  <w:style w:type="character" w:customStyle="1" w:styleId="c-messagesender">
+    <w:name w:val="c-message__sender"/>
+    <w:basedOn w:val="DefaultParagraphFont"/>
+    <w:rsid w:val="00272C9B"/>
+  </w:style>
+  <w:style w:type="character" w:customStyle="1" w:styleId="c-timestamplabel">
+    <w:name w:val="c-timestamp__label"/>
+    <w:basedOn w:val="DefaultParagraphFont"/>
+    <w:rsid w:val="00272C9B"/>
+  </w:style>
+  <w:style w:type="character" w:styleId="UnresolvedMention">
+    <w:name w:val="Unresolved Mention"/>
+    <w:basedOn w:val="DefaultParagraphFont"/>
+    <w:uiPriority w:val="99"/>
+    <w:semiHidden/>
+    <w:unhideWhenUsed/>
+    <w:rsid w:val="00272C9B"/>
+    <w:rPr>
+      <w:color w:val="605E5C"/>
+      <w:shd w:val="clear" w:color="auto" w:fill="E1DFDD"/>
+    </w:rPr>
+  </w:style>
 </w:styles>
 </file>
 
@@ -14609,12 +14970,6 @@
 </file>
 
 <file path=customXml/item1.xml><?xml version="1.0" encoding="utf-8"?>
-<p:properties xmlns:p="http://schemas.microsoft.com/office/2006/metadata/properties" xmlns:xsi="http://www.w3.org/2001/XMLSchema-instance" xmlns:pc="http://schemas.microsoft.com/office/infopath/2007/PartnerControls">
-  <documentManagement/>
-</p:properties>
-</file>
-
-<file path=customXml/item2.xml><?xml version="1.0" encoding="utf-8"?>
 <?mso-contentType ?>
 <FormTemplates xmlns="http://schemas.microsoft.com/sharepoint/v3/contenttype/forms">
   <Display>DocumentLibraryForm</Display>
@@ -14623,7 +14978,7 @@
 </FormTemplates>
 </file>
 
-<file path=customXml/item3.xml><?xml version="1.0" encoding="utf-8"?>
+<file path=customXml/item2.xml><?xml version="1.0" encoding="utf-8"?>
 <ct:contentTypeSchema xmlns:ct="http://schemas.microsoft.com/office/2006/metadata/contentType" xmlns:ma="http://schemas.microsoft.com/office/2006/metadata/properties/metaAttributes" ct:_="" ma:_="" ma:contentTypeName="Document" ma:contentTypeID="0x010100C89661B33D63F14697E4D581C32BAF5E" ma:contentTypeVersion="4" ma:contentTypeDescription="Create a new document." ma:contentTypeScope="" ma:versionID="1642361c0cc2e908fc6ef5628dee731f">
   <xsd:schema xmlns:xsd="http://www.w3.org/2001/XMLSchema" xmlns:xs="http://www.w3.org/2001/XMLSchema" xmlns:p="http://schemas.microsoft.com/office/2006/metadata/properties" targetNamespace="http://schemas.microsoft.com/office/2006/metadata/properties" ma:root="true" ma:fieldsID="1dab2e3c9ece9446628f55e6a105fe53">
     <xsd:element name="properties">
@@ -14737,20 +15092,17 @@
 </ct:contentTypeSchema>
 </file>
 
+<file path=customXml/item3.xml><?xml version="1.0" encoding="utf-8"?>
+<p:properties xmlns:p="http://schemas.microsoft.com/office/2006/metadata/properties" xmlns:xsi="http://www.w3.org/2001/XMLSchema-instance" xmlns:pc="http://schemas.microsoft.com/office/infopath/2007/PartnerControls">
+  <documentManagement/>
+</p:properties>
+</file>
+
 <file path=customXml/item4.xml><?xml version="1.0" encoding="utf-8"?>
 <b:Sources xmlns:b="http://schemas.openxmlformats.org/officeDocument/2006/bibliography" xmlns="http://schemas.openxmlformats.org/officeDocument/2006/bibliography" SelectedStyle="\APA.XSL" StyleName="APA"/>
 </file>
 
 <file path=customXml/itemProps1.xml><?xml version="1.0" encoding="utf-8"?>
-<ds:datastoreItem xmlns:ds="http://schemas.openxmlformats.org/officeDocument/2006/customXml" ds:itemID="{E6AC8E77-8030-4A81-B9D3-A099480AA384}">
-  <ds:schemaRefs>
-    <ds:schemaRef ds:uri="http://schemas.microsoft.com/office/2006/metadata/properties"/>
-    <ds:schemaRef ds:uri="http://schemas.microsoft.com/office/infopath/2007/PartnerControls"/>
-  </ds:schemaRefs>
-</ds:datastoreItem>
-</file>
-
-<file path=customXml/itemProps2.xml><?xml version="1.0" encoding="utf-8"?>
 <ds:datastoreItem xmlns:ds="http://schemas.openxmlformats.org/officeDocument/2006/customXml" ds:itemID="{4504A128-BA0C-4F07-88BB-B1705B6C27EF}">
   <ds:schemaRefs>
     <ds:schemaRef ds:uri="http://schemas.microsoft.com/sharepoint/v3/contenttype/forms"/>
@@ -14758,7 +15110,7 @@
 </ds:datastoreItem>
 </file>
 
-<file path=customXml/itemProps3.xml><?xml version="1.0" encoding="utf-8"?>
+<file path=customXml/itemProps2.xml><?xml version="1.0" encoding="utf-8"?>
 <ds:datastoreItem xmlns:ds="http://schemas.openxmlformats.org/officeDocument/2006/customXml" ds:itemID="{A60C7BDB-62FC-4063-AD6F-E754BF7A7F48}">
   <ds:schemaRefs>
     <ds:schemaRef ds:uri="http://schemas.microsoft.com/office/2006/metadata/contentType"/>
@@ -14774,8 +15126,17 @@
 </ds:datastoreItem>
 </file>
 
+<file path=customXml/itemProps3.xml><?xml version="1.0" encoding="utf-8"?>
+<ds:datastoreItem xmlns:ds="http://schemas.openxmlformats.org/officeDocument/2006/customXml" ds:itemID="{E6AC8E77-8030-4A81-B9D3-A099480AA384}">
+  <ds:schemaRefs>
+    <ds:schemaRef ds:uri="http://schemas.microsoft.com/office/2006/metadata/properties"/>
+    <ds:schemaRef ds:uri="http://schemas.microsoft.com/office/infopath/2007/PartnerControls"/>
+  </ds:schemaRefs>
+</ds:datastoreItem>
+</file>
+
 <file path=customXml/itemProps4.xml><?xml version="1.0" encoding="utf-8"?>
-<ds:datastoreItem xmlns:ds="http://schemas.openxmlformats.org/officeDocument/2006/customXml" ds:itemID="{DEA7B9A9-9AC5-453E-9A29-029824DAA8D8}">
+<ds:datastoreItem xmlns:ds="http://schemas.openxmlformats.org/officeDocument/2006/customXml" ds:itemID="{DB1463FE-05C7-46E6-8D01-262724EE47BC}">
   <ds:schemaRefs>
     <ds:schemaRef ds:uri="http://schemas.openxmlformats.org/officeDocument/2006/bibliography"/>
   </ds:schemaRefs>

</xml_diff>